<commit_message>
Updated Release document .
</commit_message>
<xml_diff>
--- a/Source/usr/Documents/External/Registration_Android_Release-Report.docx
+++ b/Source/usr/Documents/External/Registration_Android_Release-Report.docx
@@ -2561,6 +2561,121 @@
                 <w:szCs w:val="16"/>
               </w:rPr>
               <w:t>Release version</w:t>
+            </w:r>
+          </w:p>
+        </w:tc>
+      </w:tr>
+      <w:tr>
+        <w:trPr>
+          <w:trHeight w:val="473"/>
+        </w:trPr>
+        <w:tc>
+          <w:tcPr>
+            <w:tcW w:w="990" w:type="dxa"/>
+          </w:tcPr>
+          <w:p>
+            <w:pPr>
+              <w:rPr>
+                <w:rFonts w:ascii="Arial" w:hAnsi="Arial" w:cs="Arial"/>
+                <w:sz w:val="16"/>
+                <w:szCs w:val="16"/>
+              </w:rPr>
+            </w:pPr>
+            <w:r>
+              <w:rPr>
+                <w:rFonts w:ascii="Arial" w:hAnsi="Arial" w:cs="Arial"/>
+                <w:sz w:val="16"/>
+                <w:szCs w:val="16"/>
+              </w:rPr>
+              <w:t>18.0.1</w:t>
+            </w:r>
+          </w:p>
+        </w:tc>
+        <w:tc>
+          <w:tcPr>
+            <w:tcW w:w="1260" w:type="dxa"/>
+          </w:tcPr>
+          <w:p>
+            <w:pPr>
+              <w:rPr>
+                <w:rFonts w:ascii="Arial" w:hAnsi="Arial" w:cs="Arial"/>
+                <w:sz w:val="16"/>
+                <w:szCs w:val="16"/>
+              </w:rPr>
+            </w:pPr>
+            <w:r>
+              <w:rPr>
+                <w:rFonts w:ascii="Arial" w:hAnsi="Arial" w:cs="Arial"/>
+                <w:sz w:val="16"/>
+                <w:szCs w:val="16"/>
+              </w:rPr>
+              <w:t>30-03-2018</w:t>
+            </w:r>
+          </w:p>
+        </w:tc>
+        <w:tc>
+          <w:tcPr>
+            <w:tcW w:w="1666" w:type="dxa"/>
+          </w:tcPr>
+          <w:p>
+            <w:pPr>
+              <w:rPr>
+                <w:rFonts w:ascii="Arial" w:hAnsi="Arial" w:cs="Arial"/>
+                <w:sz w:val="16"/>
+                <w:szCs w:val="16"/>
+              </w:rPr>
+            </w:pPr>
+            <w:r>
+              <w:rPr>
+                <w:rFonts w:ascii="Arial" w:hAnsi="Arial" w:cs="Arial"/>
+                <w:sz w:val="16"/>
+                <w:szCs w:val="16"/>
+              </w:rPr>
+              <w:t>Pabitra kumar sahoo</w:t>
+            </w:r>
+          </w:p>
+        </w:tc>
+        <w:tc>
+          <w:tcPr>
+            <w:tcW w:w="1823" w:type="dxa"/>
+          </w:tcPr>
+          <w:p>
+            <w:pPr>
+              <w:rPr>
+                <w:rFonts w:ascii="Arial" w:hAnsi="Arial" w:cs="Arial"/>
+                <w:sz w:val="16"/>
+                <w:szCs w:val="16"/>
+              </w:rPr>
+            </w:pPr>
+          </w:p>
+        </w:tc>
+        <w:tc>
+          <w:tcPr>
+            <w:tcW w:w="3288" w:type="dxa"/>
+          </w:tcPr>
+          <w:p>
+            <w:pPr>
+              <w:rPr>
+                <w:rFonts w:ascii="Arial" w:hAnsi="Arial" w:cs="Arial"/>
+                <w:sz w:val="16"/>
+                <w:szCs w:val="16"/>
+              </w:rPr>
+            </w:pPr>
+            <w:r>
+              <w:rPr>
+                <w:rFonts w:ascii="Arial" w:hAnsi="Arial" w:cs="Arial"/>
+                <w:sz w:val="16"/>
+                <w:szCs w:val="16"/>
+              </w:rPr>
+              <w:t xml:space="preserve">Release version </w:t>
+            </w:r>
+            <w:r>
+              <w:rPr>
+                <w:rFonts w:ascii="Arial" w:hAnsi="Arial" w:cs="Arial"/>
+                <w:sz w:val="16"/>
+                <w:szCs w:val="16"/>
+              </w:rPr>
+              <w:t>1801.0</w:t>
             </w:r>
           </w:p>
         </w:tc>
@@ -2863,14 +2978,12 @@
                 <w:rFonts w:ascii="Arial" w:hAnsi="Arial" w:cs="Arial"/>
               </w:rPr>
             </w:pPr>
-            <w:proofErr w:type="spellStart"/>
             <w:r>
               <w:rPr>
                 <w:rFonts w:ascii="Arial" w:hAnsi="Arial" w:cs="Arial"/>
               </w:rPr>
               <w:t>Sudhir</w:t>
             </w:r>
-            <w:proofErr w:type="spellEnd"/>
           </w:p>
         </w:tc>
         <w:tc>
@@ -2913,16 +3026,8 @@
               <w:rPr>
                 <w:rFonts w:ascii="Arial" w:hAnsi="Arial" w:cs="Arial"/>
               </w:rPr>
-              <w:t xml:space="preserve">Shah </w:t>
-            </w:r>
-            <w:proofErr w:type="spellStart"/>
-            <w:r>
-              <w:rPr>
-                <w:rFonts w:ascii="Arial" w:hAnsi="Arial" w:cs="Arial"/>
-              </w:rPr>
-              <w:t>faizal</w:t>
-            </w:r>
-            <w:proofErr w:type="spellEnd"/>
+              <w:t>Shah faizal</w:t>
+            </w:r>
           </w:p>
         </w:tc>
       </w:tr>
@@ -3186,7 +3291,6 @@
                 <w:sz w:val="24"/>
               </w:rPr>
             </w:pPr>
-            <w:proofErr w:type="spellStart"/>
             <w:r>
               <w:rPr>
                 <w:rFonts w:ascii="Arial" w:hAnsi="Arial" w:cs="Arial"/>
@@ -3194,7 +3298,6 @@
               </w:rPr>
               <w:t>Sudhir</w:t>
             </w:r>
-            <w:proofErr w:type="spellEnd"/>
           </w:p>
         </w:tc>
         <w:tc>
@@ -3285,7 +3388,6 @@
           <w:rFonts w:ascii="Arial" w:hAnsi="Arial" w:cs="Arial"/>
           <w:noProof/>
           <w:sz w:val="24"/>
-          <w:lang w:val="en-GB" w:eastAsia="en-GB"/>
         </w:rPr>
         <mc:AlternateContent>
           <mc:Choice Requires="wps">
@@ -3369,11 +3471,11 @@
           </mc:Choice>
           <mc:Fallback>
             <w:pict>
-              <v:shapetype w14:anchorId="01FB95A1" id="_x0000_t202" coordsize="21600,21600" o:spt="202" path="m,l,21600r21600,l21600,xe">
+              <v:shapetype w14:anchorId="01FB95A1" id="_x0000_t202" coordsize="21600,21600" o:spt="202" path="m0,0l0,21600,21600,21600,21600,0xe">
                 <v:stroke joinstyle="miter"/>
                 <v:path gradientshapeok="t" o:connecttype="rect"/>
               </v:shapetype>
-              <v:shape id="Text Box 2" o:spid="_x0000_s1026" type="#_x0000_t202" style="position:absolute;left:0;text-align:left;margin-left:144.75pt;margin-top:8.3pt;width:135.75pt;height:24.75pt;z-index:251656704;visibility:visible;mso-wrap-style:square;mso-width-percent:0;mso-height-percent:0;mso-wrap-distance-left:9pt;mso-wrap-distance-top:0;mso-wrap-distance-right:9pt;mso-wrap-distance-bottom:0;mso-position-horizontal:absolute;mso-position-horizontal-relative:text;mso-position-vertical:absolute;mso-position-vertical-relative:text;mso-width-percent:0;mso-height-percent:0;mso-width-relative:page;mso-height-relative:page;v-text-anchor:top" o:gfxdata="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" o:allowincell="f">
+              <v:shape id="Text Box 2" o:spid="_x0000_s1026" type="#_x0000_t202" style="position:absolute;left:0;text-align:left;margin-left:144.75pt;margin-top:8.3pt;width:135.75pt;height:24.75pt;z-index:251656704;visibility:visible;mso-wrap-style:square;mso-width-percent:0;mso-height-percent:0;mso-wrap-distance-left:9pt;mso-wrap-distance-top:0;mso-wrap-distance-right:9pt;mso-wrap-distance-bottom:0;mso-position-horizontal:absolute;mso-position-horizontal-relative:text;mso-position-vertical:absolute;mso-position-vertical-relative:text;mso-width-percent:0;mso-height-percent:0;mso-width-relative:page;mso-height-relative:page;v-text-anchor:top" o:gfxdata="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" o:allowincell="f">
                 <v:textbox>
                   <w:txbxContent>
                     <w:p>
@@ -3571,16 +3673,7 @@
           <w:sz w:val="24"/>
           <w:szCs w:val="24"/>
         </w:rPr>
-        <w:t>26-Nov</w:t>
-      </w:r>
-      <w:r>
-        <w:rPr>
-          <w:rFonts w:ascii="Arial" w:hAnsi="Arial" w:cs="Arial"/>
-          <w:b/>
-          <w:sz w:val="24"/>
-          <w:szCs w:val="24"/>
-        </w:rPr>
-        <w:t>-2017</w:t>
+        <w:t>26-Nov-2017</w:t>
       </w:r>
     </w:p>
     <w:p>
@@ -3754,15 +3847,7 @@
           <w:sz w:val="24"/>
           <w:lang w:val="en-GB"/>
         </w:rPr>
-        <w:t xml:space="preserve">is </w:t>
-      </w:r>
-      <w:r>
-        <w:rPr>
-          <w:rFonts w:ascii="Arial" w:hAnsi="Arial" w:cs="Arial"/>
-          <w:sz w:val="24"/>
-          <w:lang w:val="en-GB"/>
-        </w:rPr>
-        <w:t xml:space="preserve"> </w:t>
+        <w:t xml:space="preserve">is  </w:t>
       </w:r>
     </w:p>
     <w:p>
@@ -3789,7 +3874,6 @@
           <w:lang w:val="en-GB"/>
         </w:rPr>
       </w:pPr>
-      <w:proofErr w:type="gramStart"/>
       <w:r>
         <w:rPr>
           <w:rFonts w:ascii="Arial" w:eastAsia="Times New Roman" w:hAnsi="Arial" w:cs="Arial"/>
@@ -3800,7 +3884,6 @@
         </w:rPr>
         <w:t>Links :</w:t>
       </w:r>
-      <w:proofErr w:type="gramEnd"/>
     </w:p>
     <w:p>
       <w:pPr>
@@ -3966,8 +4049,6 @@
         <w:lastRenderedPageBreak/>
         <w:t xml:space="preserve">DLS improvements </w:t>
       </w:r>
-      <w:bookmarkStart w:id="0" w:name="_GoBack"/>
-      <w:bookmarkEnd w:id="0"/>
     </w:p>
     <w:p>
       <w:pPr>
@@ -4327,7 +4408,6 @@
           <w:lang w:val="en-GB"/>
         </w:rPr>
       </w:pPr>
-      <w:proofErr w:type="gramStart"/>
       <w:r>
         <w:rPr>
           <w:rFonts w:ascii="Arial" w:eastAsia="Times New Roman" w:hAnsi="Arial" w:cs="Arial"/>
@@ -4338,7 +4418,6 @@
         </w:rPr>
         <w:t>Links :</w:t>
       </w:r>
-      <w:proofErr w:type="gramEnd"/>
     </w:p>
     <w:p>
       <w:pPr>
@@ -4977,7 +5056,6 @@
           <w:lang w:val="en-GB"/>
         </w:rPr>
       </w:pPr>
-      <w:proofErr w:type="gramStart"/>
       <w:r>
         <w:rPr>
           <w:rFonts w:ascii="Arial" w:eastAsia="Times New Roman" w:hAnsi="Arial" w:cs="Arial"/>
@@ -4988,7 +5066,6 @@
         </w:rPr>
         <w:t>Links :</w:t>
       </w:r>
-      <w:proofErr w:type="gramEnd"/>
     </w:p>
     <w:p>
       <w:pPr>
@@ -5227,19 +5304,11 @@
           <w:rFonts w:ascii="Arial" w:hAnsi="Arial" w:cs="Arial"/>
         </w:rPr>
       </w:pPr>
-      <w:proofErr w:type="spellStart"/>
-      <w:r>
-        <w:rPr>
-          <w:rFonts w:ascii="Arial" w:hAnsi="Arial" w:cs="Arial"/>
-        </w:rPr>
-        <w:t>uApp</w:t>
-      </w:r>
-      <w:proofErr w:type="spellEnd"/>
-      <w:r>
-        <w:rPr>
-          <w:rFonts w:ascii="Arial" w:hAnsi="Arial" w:cs="Arial"/>
-        </w:rPr>
-        <w:t xml:space="preserve"> Demo app Compatibility for UR  </w:t>
+      <w:r>
+        <w:rPr>
+          <w:rFonts w:ascii="Arial" w:hAnsi="Arial" w:cs="Arial"/>
+        </w:rPr>
+        <w:t xml:space="preserve">uApp Demo app Compatibility for UR  </w:t>
       </w:r>
     </w:p>
     <w:p>
@@ -5282,18 +5351,8 @@
           <w:b/>
           <w:sz w:val="22"/>
         </w:rPr>
-        <w:t xml:space="preserve">Bug </w:t>
-      </w:r>
-      <w:proofErr w:type="gramStart"/>
-      <w:r>
-        <w:rPr>
-          <w:rFonts w:ascii="Arial" w:hAnsi="Arial" w:cs="Arial"/>
-          <w:b/>
-          <w:sz w:val="22"/>
-        </w:rPr>
-        <w:t>fixed :</w:t>
-      </w:r>
-      <w:proofErr w:type="gramEnd"/>
+        <w:t>Bug fixed :</w:t>
+      </w:r>
     </w:p>
     <w:p>
       <w:pPr>
@@ -5830,25 +5889,14 @@
                 <w:szCs w:val="22"/>
               </w:rPr>
             </w:pPr>
-            <w:proofErr w:type="spellStart"/>
-            <w:r>
-              <w:rPr>
-                <w:rFonts w:ascii="Calibri" w:hAnsi="Calibri" w:cs="Calibri"/>
-                <w:color w:val="212121"/>
-                <w:sz w:val="22"/>
-                <w:szCs w:val="22"/>
-              </w:rPr>
-              <w:t>Coppa</w:t>
-            </w:r>
-            <w:proofErr w:type="spellEnd"/>
-            <w:r>
-              <w:rPr>
-                <w:rFonts w:ascii="Calibri" w:hAnsi="Calibri" w:cs="Calibri"/>
-                <w:color w:val="212121"/>
-                <w:sz w:val="22"/>
-                <w:szCs w:val="22"/>
-              </w:rPr>
-              <w:t xml:space="preserve"> (Deny Consent) - CM 4.1 - The description text should be changed to 'Your Initial request' instead of 'Now' as per the new design.</w:t>
+            <w:r>
+              <w:rPr>
+                <w:rFonts w:ascii="Calibri" w:hAnsi="Calibri" w:cs="Calibri"/>
+                <w:color w:val="212121"/>
+                <w:sz w:val="22"/>
+                <w:szCs w:val="22"/>
+              </w:rPr>
+              <w:t>Coppa (Deny Consent) - CM 4.1 - The description text should be changed to 'Your Initial request' instead of 'Now' as per the new design.</w:t>
             </w:r>
           </w:p>
         </w:tc>
@@ -5922,27 +5970,7 @@
                 <w:sz w:val="22"/>
                 <w:szCs w:val="22"/>
               </w:rPr>
-              <w:t xml:space="preserve">[Android] </w:t>
-            </w:r>
-            <w:proofErr w:type="spellStart"/>
-            <w:r>
-              <w:rPr>
-                <w:rFonts w:ascii="Calibri" w:hAnsi="Calibri" w:cs="Calibri"/>
-                <w:color w:val="212121"/>
-                <w:sz w:val="22"/>
-                <w:szCs w:val="22"/>
-              </w:rPr>
-              <w:t>Coppa</w:t>
-            </w:r>
-            <w:proofErr w:type="spellEnd"/>
-            <w:r>
-              <w:rPr>
-                <w:rFonts w:ascii="Calibri" w:hAnsi="Calibri" w:cs="Calibri"/>
-                <w:color w:val="212121"/>
-                <w:sz w:val="22"/>
-                <w:szCs w:val="22"/>
-              </w:rPr>
-              <w:t xml:space="preserve"> - Staging - User is not able to accept or Deny consent.</w:t>
+              <w:t>[Android] Coppa - Staging - User is not able to accept or Deny consent.</w:t>
             </w:r>
           </w:p>
         </w:tc>
@@ -6016,47 +6044,7 @@
                 <w:sz w:val="22"/>
                 <w:szCs w:val="22"/>
               </w:rPr>
-              <w:t xml:space="preserve">Android - When </w:t>
-            </w:r>
-            <w:proofErr w:type="spellStart"/>
-            <w:r>
-              <w:rPr>
-                <w:rFonts w:ascii="Calibri" w:hAnsi="Calibri" w:cs="Calibri"/>
-                <w:color w:val="212121"/>
-                <w:sz w:val="22"/>
-                <w:szCs w:val="22"/>
-              </w:rPr>
-              <w:t>wechat</w:t>
-            </w:r>
-            <w:proofErr w:type="spellEnd"/>
-            <w:r>
-              <w:rPr>
-                <w:rFonts w:ascii="Calibri" w:hAnsi="Calibri" w:cs="Calibri"/>
-                <w:color w:val="212121"/>
-                <w:sz w:val="22"/>
-                <w:szCs w:val="22"/>
-              </w:rPr>
-              <w:t xml:space="preserve"> login request screen show up, switch to task manger mode, then back to homepage, user will find out </w:t>
-            </w:r>
-            <w:proofErr w:type="spellStart"/>
-            <w:r>
-              <w:rPr>
-                <w:rFonts w:ascii="Calibri" w:hAnsi="Calibri" w:cs="Calibri"/>
-                <w:color w:val="212121"/>
-                <w:sz w:val="22"/>
-                <w:szCs w:val="22"/>
-              </w:rPr>
-              <w:t>wechat</w:t>
-            </w:r>
-            <w:proofErr w:type="spellEnd"/>
-            <w:r>
-              <w:rPr>
-                <w:rFonts w:ascii="Calibri" w:hAnsi="Calibri" w:cs="Calibri"/>
-                <w:color w:val="212121"/>
-                <w:sz w:val="22"/>
-                <w:szCs w:val="22"/>
-              </w:rPr>
-              <w:t xml:space="preserve"> process disappear, and back to demo app, screen stay at loading status.</w:t>
+              <w:t>Android - When wechat login request screen show up, switch to task manger mode, then back to homepage, user will find out wechat process disappear, and back to demo app, screen stay at loading status.</w:t>
             </w:r>
           </w:p>
         </w:tc>
@@ -6130,39 +6118,8 @@
                 <w:sz w:val="22"/>
                 <w:szCs w:val="22"/>
               </w:rPr>
-              <w:t xml:space="preserve">Documentation: Incorrect link (due to </w:t>
-            </w:r>
-            <w:proofErr w:type="spellStart"/>
-            <w:r>
-              <w:rPr>
-                <w:rFonts w:ascii="Calibri" w:hAnsi="Calibri" w:cs="Calibri"/>
-                <w:color w:val="212121"/>
-                <w:sz w:val="22"/>
-                <w:szCs w:val="22"/>
-              </w:rPr>
-              <w:t>Atlassian</w:t>
-            </w:r>
-            <w:proofErr w:type="spellEnd"/>
-            <w:r>
-              <w:rPr>
-                <w:rFonts w:ascii="Calibri" w:hAnsi="Calibri" w:cs="Calibri"/>
-                <w:color w:val="212121"/>
-                <w:sz w:val="22"/>
-                <w:szCs w:val="22"/>
-              </w:rPr>
-              <w:t xml:space="preserve"> migration) for </w:t>
-            </w:r>
-            <w:proofErr w:type="spellStart"/>
-            <w:r>
-              <w:rPr>
-                <w:rFonts w:ascii="Calibri" w:hAnsi="Calibri" w:cs="Calibri"/>
-                <w:color w:val="212121"/>
-                <w:sz w:val="22"/>
-                <w:szCs w:val="22"/>
-              </w:rPr>
-              <w:t>usr</w:t>
-            </w:r>
-            <w:proofErr w:type="spellEnd"/>
+              <w:t>Documentation: Incorrect link (due to Atlassian migration) for usr</w:t>
+            </w:r>
           </w:p>
         </w:tc>
       </w:tr>
@@ -6235,39 +6192,8 @@
                 <w:sz w:val="22"/>
                 <w:szCs w:val="22"/>
               </w:rPr>
-              <w:t xml:space="preserve">Documentation: Incorrect link (due to </w:t>
-            </w:r>
-            <w:proofErr w:type="spellStart"/>
-            <w:r>
-              <w:rPr>
-                <w:rFonts w:ascii="Calibri" w:hAnsi="Calibri" w:cs="Calibri"/>
-                <w:color w:val="212121"/>
-                <w:sz w:val="22"/>
-                <w:szCs w:val="22"/>
-              </w:rPr>
-              <w:t>Atlassian</w:t>
-            </w:r>
-            <w:proofErr w:type="spellEnd"/>
-            <w:r>
-              <w:rPr>
-                <w:rFonts w:ascii="Calibri" w:hAnsi="Calibri" w:cs="Calibri"/>
-                <w:color w:val="212121"/>
-                <w:sz w:val="22"/>
-                <w:szCs w:val="22"/>
-              </w:rPr>
-              <w:t xml:space="preserve"> migration) for </w:t>
-            </w:r>
-            <w:proofErr w:type="spellStart"/>
-            <w:r>
-              <w:rPr>
-                <w:rFonts w:ascii="Calibri" w:hAnsi="Calibri" w:cs="Calibri"/>
-                <w:color w:val="212121"/>
-                <w:sz w:val="22"/>
-                <w:szCs w:val="22"/>
-              </w:rPr>
-              <w:t>prg</w:t>
-            </w:r>
-            <w:proofErr w:type="spellEnd"/>
+              <w:t>Documentation: Incorrect link (due to Atlassian migration) for prg</w:t>
+            </w:r>
           </w:p>
         </w:tc>
       </w:tr>
@@ -6340,27 +6266,7 @@
                 <w:sz w:val="22"/>
                 <w:szCs w:val="22"/>
               </w:rPr>
-              <w:t xml:space="preserve">[Android] In the reference app we can see "something went wrong" token </w:t>
-            </w:r>
-            <w:proofErr w:type="spellStart"/>
-            <w:r>
-              <w:rPr>
-                <w:rFonts w:ascii="Calibri" w:hAnsi="Calibri" w:cs="Calibri"/>
-                <w:color w:val="212121"/>
-                <w:sz w:val="22"/>
-                <w:szCs w:val="22"/>
-              </w:rPr>
-              <w:t>msg</w:t>
-            </w:r>
-            <w:proofErr w:type="spellEnd"/>
-            <w:r>
-              <w:rPr>
-                <w:rFonts w:ascii="Calibri" w:hAnsi="Calibri" w:cs="Calibri"/>
-                <w:color w:val="212121"/>
-                <w:sz w:val="22"/>
-                <w:szCs w:val="22"/>
-              </w:rPr>
-              <w:t xml:space="preserve"> and delay in register your product screen loading</w:t>
+              <w:t>[Android] In the reference app we can see "something went wrong" token msg and delay in register your product screen loading</w:t>
             </w:r>
           </w:p>
         </w:tc>
@@ -6508,27 +6414,7 @@
                 <w:sz w:val="22"/>
                 <w:szCs w:val="22"/>
               </w:rPr>
-              <w:t xml:space="preserve">Android &amp; iOS Vulnerability: </w:t>
-            </w:r>
-            <w:proofErr w:type="spellStart"/>
-            <w:r>
-              <w:rPr>
-                <w:rFonts w:ascii="Calibri" w:hAnsi="Calibri" w:cs="Calibri"/>
-                <w:color w:val="212121"/>
-                <w:sz w:val="22"/>
-                <w:szCs w:val="22"/>
-              </w:rPr>
-              <w:t>Unvalidated</w:t>
-            </w:r>
-            <w:proofErr w:type="spellEnd"/>
-            <w:r>
-              <w:rPr>
-                <w:rFonts w:ascii="Calibri" w:hAnsi="Calibri" w:cs="Calibri"/>
-                <w:color w:val="212121"/>
-                <w:sz w:val="22"/>
-                <w:szCs w:val="22"/>
-              </w:rPr>
-              <w:t xml:space="preserve"> URL Redirection</w:t>
+              <w:t>Android &amp; iOS Vulnerability: Unvalidated URL Redirection</w:t>
             </w:r>
           </w:p>
         </w:tc>
@@ -6750,59 +6636,8 @@
                 <w:sz w:val="22"/>
                 <w:szCs w:val="22"/>
               </w:rPr>
-              <w:t xml:space="preserve">[Android] </w:t>
-            </w:r>
-            <w:proofErr w:type="spellStart"/>
-            <w:r>
-              <w:rPr>
-                <w:rFonts w:ascii="Calibri" w:hAnsi="Calibri" w:cs="Calibri"/>
-                <w:color w:val="212121"/>
-                <w:sz w:val="22"/>
-                <w:szCs w:val="22"/>
-              </w:rPr>
-              <w:t>RandomCrash</w:t>
-            </w:r>
-            <w:proofErr w:type="spellEnd"/>
-            <w:r>
-              <w:rPr>
-                <w:rFonts w:ascii="Calibri" w:hAnsi="Calibri" w:cs="Calibri"/>
-                <w:color w:val="212121"/>
-                <w:sz w:val="22"/>
-                <w:szCs w:val="22"/>
-              </w:rPr>
-              <w:t xml:space="preserve"> - </w:t>
-            </w:r>
-            <w:proofErr w:type="spellStart"/>
-            <w:r>
-              <w:rPr>
-                <w:rFonts w:ascii="Calibri" w:hAnsi="Calibri" w:cs="Calibri"/>
-                <w:color w:val="212121"/>
-                <w:sz w:val="22"/>
-                <w:szCs w:val="22"/>
-              </w:rPr>
-              <w:t>NullPointerException</w:t>
-            </w:r>
-            <w:proofErr w:type="spellEnd"/>
-            <w:r>
-              <w:rPr>
-                <w:rFonts w:ascii="Calibri" w:hAnsi="Calibri" w:cs="Calibri"/>
-                <w:color w:val="212121"/>
-                <w:sz w:val="22"/>
-                <w:szCs w:val="22"/>
-              </w:rPr>
-              <w:t xml:space="preserve"> - </w:t>
-            </w:r>
-            <w:proofErr w:type="spellStart"/>
-            <w:r>
-              <w:rPr>
-                <w:rFonts w:ascii="Calibri" w:hAnsi="Calibri" w:cs="Calibri"/>
-                <w:color w:val="212121"/>
-                <w:sz w:val="22"/>
-                <w:szCs w:val="22"/>
-              </w:rPr>
-              <w:t>DhpApiClientSign</w:t>
-            </w:r>
-            <w:proofErr w:type="spellEnd"/>
+              <w:t>[Android] RandomCrash - NullPointerException - DhpApiClientSign</w:t>
+            </w:r>
           </w:p>
         </w:tc>
       </w:tr>
@@ -7094,39 +6929,8 @@
                 <w:sz w:val="22"/>
                 <w:szCs w:val="22"/>
               </w:rPr>
-              <w:t xml:space="preserve">Android - Conflict using both </w:t>
-            </w:r>
-            <w:proofErr w:type="spellStart"/>
-            <w:r>
-              <w:rPr>
-                <w:rFonts w:ascii="Calibri" w:hAnsi="Calibri" w:cs="Calibri"/>
-                <w:color w:val="212121"/>
-                <w:sz w:val="22"/>
-                <w:szCs w:val="22"/>
-              </w:rPr>
-              <w:t>Butterfork</w:t>
-            </w:r>
-            <w:proofErr w:type="spellEnd"/>
-            <w:r>
-              <w:rPr>
-                <w:rFonts w:ascii="Calibri" w:hAnsi="Calibri" w:cs="Calibri"/>
-                <w:color w:val="212121"/>
-                <w:sz w:val="22"/>
-                <w:szCs w:val="22"/>
-              </w:rPr>
-              <w:t xml:space="preserve"> and </w:t>
-            </w:r>
-            <w:proofErr w:type="spellStart"/>
-            <w:r>
-              <w:rPr>
-                <w:rFonts w:ascii="Calibri" w:hAnsi="Calibri" w:cs="Calibri"/>
-                <w:color w:val="212121"/>
-                <w:sz w:val="22"/>
-                <w:szCs w:val="22"/>
-              </w:rPr>
-              <w:t>Butterknife</w:t>
-            </w:r>
-            <w:proofErr w:type="spellEnd"/>
+              <w:t>Android - Conflict using both Butterfork and Butterknife</w:t>
+            </w:r>
           </w:p>
         </w:tc>
       </w:tr>
@@ -7492,27 +7296,7 @@
                 <w:sz w:val="22"/>
                 <w:szCs w:val="22"/>
               </w:rPr>
-              <w:t xml:space="preserve">[Regression] UR Failed refresh token due to </w:t>
-            </w:r>
-            <w:proofErr w:type="spellStart"/>
-            <w:r>
-              <w:rPr>
-                <w:rFonts w:ascii="Calibri" w:hAnsi="Calibri" w:cs="Calibri"/>
-                <w:color w:val="212121"/>
-                <w:sz w:val="22"/>
-                <w:szCs w:val="22"/>
-              </w:rPr>
-              <w:t>NetworkTime</w:t>
-            </w:r>
-            <w:proofErr w:type="spellEnd"/>
-            <w:r>
-              <w:rPr>
-                <w:rFonts w:ascii="Calibri" w:hAnsi="Calibri" w:cs="Calibri"/>
-                <w:color w:val="212121"/>
-                <w:sz w:val="22"/>
-                <w:szCs w:val="22"/>
-              </w:rPr>
-              <w:t xml:space="preserve"> issue (app not usable)</w:t>
+              <w:t>[Regression] UR Failed refresh token due to NetworkTime issue (app not usable)</w:t>
             </w:r>
           </w:p>
         </w:tc>
@@ -7801,25 +7585,14 @@
                 <w:szCs w:val="22"/>
               </w:rPr>
             </w:pPr>
-            <w:proofErr w:type="spellStart"/>
-            <w:r>
-              <w:rPr>
-                <w:rFonts w:ascii="Calibri" w:hAnsi="Calibri" w:cs="Calibri"/>
-                <w:color w:val="212121"/>
-                <w:sz w:val="22"/>
-                <w:szCs w:val="22"/>
-              </w:rPr>
-              <w:t>uGrow</w:t>
-            </w:r>
-            <w:proofErr w:type="spellEnd"/>
-            <w:r>
-              <w:rPr>
-                <w:rFonts w:ascii="Calibri" w:hAnsi="Calibri" w:cs="Calibri"/>
-                <w:color w:val="212121"/>
-                <w:sz w:val="22"/>
-                <w:szCs w:val="22"/>
-              </w:rPr>
-              <w:t>: Italian Translation Issues</w:t>
+            <w:r>
+              <w:rPr>
+                <w:rFonts w:ascii="Calibri" w:hAnsi="Calibri" w:cs="Calibri"/>
+                <w:color w:val="212121"/>
+                <w:sz w:val="22"/>
+                <w:szCs w:val="22"/>
+              </w:rPr>
+              <w:t>uGrow: Italian Translation Issues</w:t>
             </w:r>
           </w:p>
         </w:tc>
@@ -8041,27 +7814,7 @@
                 <w:sz w:val="22"/>
                 <w:szCs w:val="22"/>
               </w:rPr>
-              <w:t xml:space="preserve">[Android] - App crashed when tapped on Marketing </w:t>
-            </w:r>
-            <w:proofErr w:type="spellStart"/>
-            <w:r>
-              <w:rPr>
-                <w:rFonts w:ascii="Calibri" w:hAnsi="Calibri" w:cs="Calibri"/>
-                <w:color w:val="212121"/>
-                <w:sz w:val="22"/>
-                <w:szCs w:val="22"/>
-              </w:rPr>
-              <w:t>Optin</w:t>
-            </w:r>
-            <w:proofErr w:type="spellEnd"/>
-            <w:r>
-              <w:rPr>
-                <w:rFonts w:ascii="Calibri" w:hAnsi="Calibri" w:cs="Calibri"/>
-                <w:color w:val="212121"/>
-                <w:sz w:val="22"/>
-                <w:szCs w:val="22"/>
-              </w:rPr>
-              <w:t xml:space="preserve"> button in the demo app after login</w:t>
+              <w:t>[Android] - App crashed when tapped on Marketing Optin button in the demo app after login</w:t>
             </w:r>
           </w:p>
         </w:tc>
@@ -8135,19 +7888,8 @@
                 <w:sz w:val="22"/>
                 <w:szCs w:val="22"/>
               </w:rPr>
-              <w:t xml:space="preserve">[Android] - "Failed to connect to server" error message is displayed when tapped on social provider before </w:t>
-            </w:r>
-            <w:proofErr w:type="spellStart"/>
-            <w:r>
-              <w:rPr>
-                <w:rFonts w:ascii="Calibri" w:hAnsi="Calibri" w:cs="Calibri"/>
-                <w:color w:val="212121"/>
-                <w:sz w:val="22"/>
-                <w:szCs w:val="22"/>
-              </w:rPr>
-              <w:t>initialising</w:t>
-            </w:r>
-            <w:proofErr w:type="spellEnd"/>
+              <w:t>[Android] - "Failed to connect to server" error message is displayed when tapped on social provider before initialising</w:t>
+            </w:r>
           </w:p>
         </w:tc>
       </w:tr>
@@ -8220,27 +7962,7 @@
                 <w:sz w:val="22"/>
                 <w:szCs w:val="22"/>
               </w:rPr>
-              <w:t xml:space="preserve">[Android - </w:t>
-            </w:r>
-            <w:proofErr w:type="spellStart"/>
-            <w:r>
-              <w:rPr>
-                <w:rFonts w:ascii="Calibri" w:hAnsi="Calibri" w:cs="Calibri"/>
-                <w:color w:val="212121"/>
-                <w:sz w:val="22"/>
-                <w:szCs w:val="22"/>
-              </w:rPr>
-              <w:t>Coppa</w:t>
-            </w:r>
-            <w:proofErr w:type="spellEnd"/>
-            <w:r>
-              <w:rPr>
-                <w:rFonts w:ascii="Calibri" w:hAnsi="Calibri" w:cs="Calibri"/>
-                <w:color w:val="212121"/>
-                <w:sz w:val="22"/>
-                <w:szCs w:val="22"/>
-              </w:rPr>
-              <w:t>] App crashes when user tries to login via traditional Philips account</w:t>
+              <w:t>[Android - Coppa] App crashes when user tries to login via traditional Philips account</w:t>
             </w:r>
           </w:p>
         </w:tc>
@@ -8314,27 +8036,7 @@
                 <w:sz w:val="22"/>
                 <w:szCs w:val="22"/>
               </w:rPr>
-              <w:t>[Android][</w:t>
-            </w:r>
-            <w:proofErr w:type="spellStart"/>
-            <w:r>
-              <w:rPr>
-                <w:rFonts w:ascii="Calibri" w:hAnsi="Calibri" w:cs="Calibri"/>
-                <w:color w:val="212121"/>
-                <w:sz w:val="22"/>
-                <w:szCs w:val="22"/>
-              </w:rPr>
-              <w:t>Coppa</w:t>
-            </w:r>
-            <w:proofErr w:type="spellEnd"/>
-            <w:r>
-              <w:rPr>
-                <w:rFonts w:ascii="Calibri" w:hAnsi="Calibri" w:cs="Calibri"/>
-                <w:color w:val="212121"/>
-                <w:sz w:val="22"/>
-                <w:szCs w:val="22"/>
-              </w:rPr>
-              <w:t>] UI issue</w:t>
+              <w:t>[Android][Coppa] UI issue</w:t>
             </w:r>
           </w:p>
         </w:tc>
@@ -8771,25 +8473,14 @@
                 <w:szCs w:val="22"/>
               </w:rPr>
             </w:pPr>
-            <w:proofErr w:type="spellStart"/>
-            <w:r>
-              <w:rPr>
-                <w:rFonts w:ascii="Calibri" w:hAnsi="Calibri" w:cs="Calibri"/>
-                <w:color w:val="212121"/>
-                <w:sz w:val="22"/>
-                <w:szCs w:val="22"/>
-              </w:rPr>
-              <w:t>UserRegistration</w:t>
-            </w:r>
-            <w:proofErr w:type="spellEnd"/>
-            <w:r>
-              <w:rPr>
-                <w:rFonts w:ascii="Calibri" w:hAnsi="Calibri" w:cs="Calibri"/>
-                <w:color w:val="212121"/>
-                <w:sz w:val="22"/>
-                <w:szCs w:val="22"/>
-              </w:rPr>
-              <w:t xml:space="preserve"> Forget password stop responding after if the user clicks more than 5time</w:t>
+            <w:r>
+              <w:rPr>
+                <w:rFonts w:ascii="Calibri" w:hAnsi="Calibri" w:cs="Calibri"/>
+                <w:color w:val="212121"/>
+                <w:sz w:val="22"/>
+                <w:szCs w:val="22"/>
+              </w:rPr>
+              <w:t>UserRegistration Forget password stop responding after if the user clicks more than 5time</w:t>
             </w:r>
           </w:p>
         </w:tc>
@@ -8863,27 +8554,7 @@
                 <w:sz w:val="22"/>
                 <w:szCs w:val="22"/>
               </w:rPr>
-              <w:t xml:space="preserve">[Japan] Invalid text is visible for the "My </w:t>
-            </w:r>
-            <w:proofErr w:type="spellStart"/>
-            <w:r>
-              <w:rPr>
-                <w:rFonts w:ascii="Calibri" w:hAnsi="Calibri" w:cs="Calibri"/>
-                <w:color w:val="212121"/>
-                <w:sz w:val="22"/>
-                <w:szCs w:val="22"/>
-              </w:rPr>
-              <w:t>philips</w:t>
-            </w:r>
-            <w:proofErr w:type="spellEnd"/>
-            <w:r>
-              <w:rPr>
-                <w:rFonts w:ascii="Calibri" w:hAnsi="Calibri" w:cs="Calibri"/>
-                <w:color w:val="212121"/>
-                <w:sz w:val="22"/>
-                <w:szCs w:val="22"/>
-              </w:rPr>
-              <w:t xml:space="preserve"> account" in the login screen for the existing account</w:t>
+              <w:t>[Japan] Invalid text is visible for the "My philips account" in the login screen for the existing account</w:t>
             </w:r>
           </w:p>
         </w:tc>
@@ -8957,27 +8628,7 @@
                 <w:sz w:val="22"/>
                 <w:szCs w:val="22"/>
               </w:rPr>
-              <w:t>[</w:t>
-            </w:r>
-            <w:proofErr w:type="spellStart"/>
-            <w:r>
-              <w:rPr>
-                <w:rFonts w:ascii="Calibri" w:hAnsi="Calibri" w:cs="Calibri"/>
-                <w:color w:val="212121"/>
-                <w:sz w:val="22"/>
-                <w:szCs w:val="22"/>
-              </w:rPr>
-              <w:t>uGrow</w:t>
-            </w:r>
-            <w:proofErr w:type="spellEnd"/>
-            <w:r>
-              <w:rPr>
-                <w:rFonts w:ascii="Calibri" w:hAnsi="Calibri" w:cs="Calibri"/>
-                <w:color w:val="212121"/>
-                <w:sz w:val="22"/>
-                <w:szCs w:val="22"/>
-              </w:rPr>
-              <w:t xml:space="preserve"> Crash] when launching marketing opt screen in offline mode.</w:t>
+              <w:t>[uGrow Crash] when launching marketing opt screen in offline mode.</w:t>
             </w:r>
           </w:p>
         </w:tc>
@@ -9044,25 +8695,14 @@
                 <w:szCs w:val="22"/>
               </w:rPr>
             </w:pPr>
-            <w:proofErr w:type="spellStart"/>
-            <w:r>
-              <w:rPr>
-                <w:rFonts w:ascii="Calibri" w:hAnsi="Calibri" w:cs="Calibri"/>
-                <w:color w:val="212121"/>
-                <w:sz w:val="22"/>
-                <w:szCs w:val="22"/>
-              </w:rPr>
-              <w:t>TestCase</w:t>
-            </w:r>
-            <w:proofErr w:type="spellEnd"/>
-            <w:r>
-              <w:rPr>
-                <w:rFonts w:ascii="Calibri" w:hAnsi="Calibri" w:cs="Calibri"/>
-                <w:color w:val="212121"/>
-                <w:sz w:val="22"/>
-                <w:szCs w:val="22"/>
-              </w:rPr>
-              <w:t xml:space="preserve"> Build Fail - 63889 impact.</w:t>
+            <w:r>
+              <w:rPr>
+                <w:rFonts w:ascii="Calibri" w:hAnsi="Calibri" w:cs="Calibri"/>
+                <w:color w:val="212121"/>
+                <w:sz w:val="22"/>
+                <w:szCs w:val="22"/>
+              </w:rPr>
+              <w:t>TestCase Build Fail - 63889 impact.</w:t>
             </w:r>
           </w:p>
         </w:tc>
@@ -9136,27 +8776,7 @@
                 <w:sz w:val="22"/>
                 <w:szCs w:val="22"/>
               </w:rPr>
-              <w:t xml:space="preserve">Registration </w:t>
-            </w:r>
-            <w:proofErr w:type="spellStart"/>
-            <w:r>
-              <w:rPr>
-                <w:rFonts w:ascii="Calibri" w:hAnsi="Calibri" w:cs="Calibri"/>
-                <w:color w:val="212121"/>
-                <w:sz w:val="22"/>
-                <w:szCs w:val="22"/>
-              </w:rPr>
-              <w:t>componen</w:t>
-            </w:r>
-            <w:proofErr w:type="spellEnd"/>
-            <w:r>
-              <w:rPr>
-                <w:rFonts w:ascii="Calibri" w:hAnsi="Calibri" w:cs="Calibri"/>
-                <w:color w:val="212121"/>
-                <w:sz w:val="22"/>
-                <w:szCs w:val="22"/>
-              </w:rPr>
-              <w:t xml:space="preserve"> not loading - Huawei P9lite and HTC One M9</w:t>
+              <w:t>Registration componen not loading - Huawei P9lite and HTC One M9</w:t>
             </w:r>
           </w:p>
         </w:tc>
@@ -9748,19 +9368,8 @@
                 <w:sz w:val="22"/>
                 <w:szCs w:val="22"/>
               </w:rPr>
-              <w:t xml:space="preserve">[UR-Android] - Showing country list which is not added in App </w:t>
-            </w:r>
-            <w:proofErr w:type="spellStart"/>
-            <w:r>
-              <w:rPr>
-                <w:rFonts w:ascii="Calibri" w:hAnsi="Calibri" w:cs="Calibri"/>
-                <w:color w:val="212121"/>
-                <w:sz w:val="22"/>
-                <w:szCs w:val="22"/>
-              </w:rPr>
-              <w:t>config</w:t>
-            </w:r>
-            <w:proofErr w:type="spellEnd"/>
+              <w:t>[UR-Android] - Showing country list which is not added in App config</w:t>
+            </w:r>
           </w:p>
         </w:tc>
       </w:tr>
@@ -9833,19 +9442,8 @@
                 <w:sz w:val="22"/>
                 <w:szCs w:val="22"/>
               </w:rPr>
-              <w:t xml:space="preserve">Field Crash - App crash reported - </w:t>
-            </w:r>
-            <w:proofErr w:type="spellStart"/>
-            <w:r>
-              <w:rPr>
-                <w:rFonts w:ascii="Calibri" w:hAnsi="Calibri" w:cs="Calibri"/>
-                <w:color w:val="212121"/>
-                <w:sz w:val="22"/>
-                <w:szCs w:val="22"/>
-              </w:rPr>
-              <w:t>java.lang.NullPointerException</w:t>
-            </w:r>
-            <w:proofErr w:type="spellEnd"/>
+              <w:t>Field Crash - App crash reported - java.lang.NullPointerException</w:t>
+            </w:r>
           </w:p>
         </w:tc>
       </w:tr>
@@ -10578,47 +10176,7 @@
                 <w:sz w:val="22"/>
                 <w:szCs w:val="22"/>
               </w:rPr>
-              <w:t>[</w:t>
-            </w:r>
-            <w:proofErr w:type="spellStart"/>
-            <w:r>
-              <w:rPr>
-                <w:rFonts w:ascii="Calibri" w:hAnsi="Calibri" w:cs="Calibri"/>
-                <w:color w:val="212121"/>
-                <w:sz w:val="22"/>
-                <w:szCs w:val="22"/>
-              </w:rPr>
-              <w:t>uGrow</w:t>
-            </w:r>
-            <w:proofErr w:type="spellEnd"/>
-            <w:r>
-              <w:rPr>
-                <w:rFonts w:ascii="Calibri" w:hAnsi="Calibri" w:cs="Calibri"/>
-                <w:color w:val="212121"/>
-                <w:sz w:val="22"/>
-                <w:szCs w:val="22"/>
-              </w:rPr>
-              <w:t xml:space="preserve">] : Marketing </w:t>
-            </w:r>
-            <w:proofErr w:type="spellStart"/>
-            <w:r>
-              <w:rPr>
-                <w:rFonts w:ascii="Calibri" w:hAnsi="Calibri" w:cs="Calibri"/>
-                <w:color w:val="212121"/>
-                <w:sz w:val="22"/>
-                <w:szCs w:val="22"/>
-              </w:rPr>
-              <w:t>optin</w:t>
-            </w:r>
-            <w:proofErr w:type="spellEnd"/>
-            <w:r>
-              <w:rPr>
-                <w:rFonts w:ascii="Calibri" w:hAnsi="Calibri" w:cs="Calibri"/>
-                <w:color w:val="212121"/>
-                <w:sz w:val="22"/>
-                <w:szCs w:val="22"/>
-              </w:rPr>
-              <w:t xml:space="preserve"> text content having junk character</w:t>
+              <w:t>[uGrow] : Marketing optin text content having junk character</w:t>
             </w:r>
           </w:p>
         </w:tc>
@@ -10840,27 +10398,7 @@
                 <w:sz w:val="22"/>
                 <w:szCs w:val="22"/>
               </w:rPr>
-              <w:t xml:space="preserve">[Android] DLS </w:t>
-            </w:r>
-            <w:proofErr w:type="spellStart"/>
-            <w:r>
-              <w:rPr>
-                <w:rFonts w:ascii="Calibri" w:hAnsi="Calibri" w:cs="Calibri"/>
-                <w:color w:val="212121"/>
-                <w:sz w:val="22"/>
-                <w:szCs w:val="22"/>
-              </w:rPr>
-              <w:t>RefApp</w:t>
-            </w:r>
-            <w:proofErr w:type="spellEnd"/>
-            <w:r>
-              <w:rPr>
-                <w:rFonts w:ascii="Calibri" w:hAnsi="Calibri" w:cs="Calibri"/>
-                <w:color w:val="212121"/>
-                <w:sz w:val="22"/>
-                <w:szCs w:val="22"/>
-              </w:rPr>
-              <w:t xml:space="preserve"> - Unable to create new user from create account</w:t>
+              <w:t>[Android] DLS RefApp - Unable to create new user from create account</w:t>
             </w:r>
           </w:p>
         </w:tc>
@@ -11082,19 +10620,8 @@
                 <w:sz w:val="22"/>
                 <w:szCs w:val="22"/>
               </w:rPr>
-              <w:t xml:space="preserve">[Android]App crash when user click on "I did not receive an SMS" button while login through </w:t>
-            </w:r>
-            <w:proofErr w:type="spellStart"/>
-            <w:r>
-              <w:rPr>
-                <w:rFonts w:ascii="Calibri" w:hAnsi="Calibri" w:cs="Calibri"/>
-                <w:color w:val="212121"/>
-                <w:sz w:val="22"/>
-                <w:szCs w:val="22"/>
-              </w:rPr>
-              <w:t>gmail</w:t>
-            </w:r>
-            <w:proofErr w:type="spellEnd"/>
+              <w:t>[Android]App crash when user click on "I did not receive an SMS" button while login through gmail</w:t>
+            </w:r>
           </w:p>
         </w:tc>
       </w:tr>
@@ -11389,39 +10916,8 @@
                 <w:sz w:val="22"/>
                 <w:szCs w:val="22"/>
               </w:rPr>
-              <w:t xml:space="preserve">&lt;Android&gt; </w:t>
-            </w:r>
-            <w:proofErr w:type="spellStart"/>
-            <w:r>
-              <w:rPr>
-                <w:rFonts w:ascii="Calibri" w:hAnsi="Calibri" w:cs="Calibri"/>
-                <w:color w:val="212121"/>
-                <w:sz w:val="22"/>
-                <w:szCs w:val="22"/>
-              </w:rPr>
-              <w:t>OptUnkown</w:t>
-            </w:r>
-            <w:proofErr w:type="spellEnd"/>
-            <w:r>
-              <w:rPr>
-                <w:rFonts w:ascii="Calibri" w:hAnsi="Calibri" w:cs="Calibri"/>
-                <w:color w:val="212121"/>
-                <w:sz w:val="22"/>
-                <w:szCs w:val="22"/>
-              </w:rPr>
-              <w:t xml:space="preserve"> configuration is overridden by Product Registration Component to set it to </w:t>
-            </w:r>
-            <w:proofErr w:type="spellStart"/>
-            <w:r>
-              <w:rPr>
-                <w:rFonts w:ascii="Calibri" w:hAnsi="Calibri" w:cs="Calibri"/>
-                <w:color w:val="212121"/>
-                <w:sz w:val="22"/>
-                <w:szCs w:val="22"/>
-              </w:rPr>
-              <w:t>OptedIn</w:t>
-            </w:r>
-            <w:proofErr w:type="spellEnd"/>
+              <w:t>&lt;Android&gt; OptUnkown configuration is overridden by Product Registration Component to set it to OptedIn</w:t>
+            </w:r>
           </w:p>
         </w:tc>
       </w:tr>
@@ -11784,27 +11280,7 @@
                 <w:sz w:val="22"/>
                 <w:szCs w:val="22"/>
               </w:rPr>
-              <w:t xml:space="preserve">[Release Blocker]UR Registered code directly points to </w:t>
-            </w:r>
-            <w:proofErr w:type="spellStart"/>
-            <w:r>
-              <w:rPr>
-                <w:rFonts w:ascii="Calibri" w:hAnsi="Calibri" w:cs="Calibri"/>
-                <w:color w:val="212121"/>
-                <w:sz w:val="22"/>
-                <w:szCs w:val="22"/>
-              </w:rPr>
-              <w:t>RefApp</w:t>
-            </w:r>
-            <w:proofErr w:type="spellEnd"/>
-            <w:r>
-              <w:rPr>
-                <w:rFonts w:ascii="Calibri" w:hAnsi="Calibri" w:cs="Calibri"/>
-                <w:color w:val="212121"/>
-                <w:sz w:val="22"/>
-                <w:szCs w:val="22"/>
-              </w:rPr>
-              <w:t xml:space="preserve"> Develop: Submodule to reference app</w:t>
+              <w:t>[Release Blocker]UR Registered code directly points to RefApp Develop: Submodule to reference app</w:t>
             </w:r>
           </w:p>
         </w:tc>
@@ -12124,54 +11600,8 @@
           <w:sz w:val="24"/>
           <w:szCs w:val="24"/>
         </w:rPr>
-        <w:t xml:space="preserve">Activation blocked by </w:t>
-      </w:r>
-      <w:proofErr w:type="spellStart"/>
-      <w:r>
-        <w:rPr>
-          <w:rFonts w:ascii="Arial" w:hAnsi="Arial" w:cs="Arial"/>
-          <w:sz w:val="24"/>
-          <w:szCs w:val="24"/>
-        </w:rPr>
-        <w:t>Ghostery</w:t>
-      </w:r>
-      <w:proofErr w:type="spellEnd"/>
-      <w:r>
-        <w:rPr>
-          <w:rFonts w:ascii="Arial" w:hAnsi="Arial" w:cs="Arial"/>
-          <w:sz w:val="24"/>
-          <w:szCs w:val="24"/>
-        </w:rPr>
-        <w:t xml:space="preserve"> in </w:t>
-      </w:r>
-      <w:proofErr w:type="spellStart"/>
-      <w:r>
-        <w:rPr>
-          <w:rFonts w:ascii="Arial" w:hAnsi="Arial" w:cs="Arial"/>
-          <w:sz w:val="24"/>
-          <w:szCs w:val="24"/>
-        </w:rPr>
-        <w:t>firefox</w:t>
-      </w:r>
-      <w:proofErr w:type="spellEnd"/>
-      <w:r>
-        <w:rPr>
-          <w:rFonts w:ascii="Arial" w:hAnsi="Arial" w:cs="Arial"/>
-          <w:sz w:val="24"/>
-          <w:szCs w:val="24"/>
-        </w:rPr>
-        <w:t xml:space="preserve"> and </w:t>
-      </w:r>
-      <w:proofErr w:type="spellStart"/>
-      <w:r>
-        <w:rPr>
-          <w:rFonts w:ascii="Arial" w:hAnsi="Arial" w:cs="Arial"/>
-          <w:sz w:val="24"/>
-          <w:szCs w:val="24"/>
-        </w:rPr>
-        <w:t>waterfox</w:t>
-      </w:r>
-      <w:proofErr w:type="spellEnd"/>
+        <w:t>Activation blocked by Ghostery in firefox and waterfox</w:t>
+      </w:r>
       <w:r>
         <w:rPr>
           <w:rFonts w:ascii="Arial" w:hAnsi="Arial" w:cs="Arial"/>
@@ -12292,30 +11722,29 @@
           <w:sz w:val="24"/>
           <w:szCs w:val="24"/>
         </w:rPr>
-        <w:t xml:space="preserve">We have open bug one </w:t>
-      </w:r>
-      <w:proofErr w:type="spellStart"/>
-      <w:r>
+        <w:t>We have open bug one Janrain backend bug which will affect mobile number login and registration.</w:t>
+      </w:r>
+    </w:p>
+    <w:p>
+      <w:pPr>
+        <w:pStyle w:val="ListParagraph"/>
         <w:rPr>
           <w:rFonts w:ascii="Arial" w:hAnsi="Arial" w:cs="Arial"/>
           <w:sz w:val="24"/>
           <w:szCs w:val="24"/>
         </w:rPr>
-        <w:t>Janrain</w:t>
-      </w:r>
-      <w:proofErr w:type="spellEnd"/>
+      </w:pPr>
       <w:r>
         <w:rPr>
           <w:rFonts w:ascii="Arial" w:hAnsi="Arial" w:cs="Arial"/>
           <w:sz w:val="24"/>
           <w:szCs w:val="24"/>
         </w:rPr>
-        <w:t xml:space="preserve"> backend bug which will affect mobile number login and registration.</w:t>
-      </w:r>
-    </w:p>
-    <w:p>
-      <w:pPr>
-        <w:pStyle w:val="ListParagraph"/>
+        <w:t xml:space="preserve"> </w:t>
+      </w:r>
+    </w:p>
+    <w:p>
+      <w:pPr>
         <w:rPr>
           <w:rFonts w:ascii="Arial" w:hAnsi="Arial" w:cs="Arial"/>
           <w:sz w:val="24"/>
@@ -12325,19 +11754,45 @@
       <w:r>
         <w:rPr>
           <w:rFonts w:ascii="Arial" w:hAnsi="Arial" w:cs="Arial"/>
+          <w:b/>
+          <w:sz w:val="24"/>
+          <w:lang w:val="en-GB"/>
+        </w:rPr>
+        <w:t>App</w:t>
+      </w:r>
+      <w:r>
+        <w:rPr>
+          <w:rFonts w:ascii="Arial" w:hAnsi="Arial" w:cs="Arial"/>
+          <w:b/>
+          <w:sz w:val="24"/>
+          <w:lang w:val="en-GB"/>
+        </w:rPr>
+        <w:t xml:space="preserve"> Configuration :</w:t>
+      </w:r>
+      <w:r>
+        <w:rPr>
+          <w:rFonts w:ascii="Arial" w:hAnsi="Arial" w:cs="Arial"/>
           <w:sz w:val="24"/>
           <w:szCs w:val="24"/>
         </w:rPr>
         <w:t xml:space="preserve"> </w:t>
       </w:r>
-    </w:p>
-    <w:p>
-      <w:pPr>
+      <w:r>
         <w:rPr>
           <w:rFonts w:ascii="Arial" w:hAnsi="Arial" w:cs="Arial"/>
           <w:sz w:val="24"/>
           <w:szCs w:val="24"/>
         </w:rPr>
+        <w:t>STANDARD</w:t>
+      </w:r>
+    </w:p>
+    <w:p>
+      <w:pPr>
+        <w:rPr>
+          <w:rFonts w:ascii="Arial" w:hAnsi="Arial" w:cs="Arial"/>
+          <w:sz w:val="24"/>
+          <w:szCs w:val="24"/>
+        </w:rPr>
       </w:pPr>
       <w:r>
         <w:rPr>
@@ -12355,90 +11810,1260 @@
           <w:sz w:val="24"/>
           <w:lang w:val="en-GB"/>
         </w:rPr>
+        <w:t xml:space="preserve"> Environment :</w:t>
+      </w:r>
+      <w:r>
+        <w:rPr>
+          <w:rFonts w:ascii="Arial" w:hAnsi="Arial" w:cs="Arial"/>
+          <w:sz w:val="24"/>
+          <w:szCs w:val="24"/>
+        </w:rPr>
         <w:t xml:space="preserve"> </w:t>
       </w:r>
-      <w:proofErr w:type="gramStart"/>
-      <w:r>
+      <w:r>
+        <w:rPr>
+          <w:rFonts w:ascii="Arial" w:hAnsi="Arial" w:cs="Arial"/>
+          <w:sz w:val="24"/>
+          <w:szCs w:val="24"/>
+        </w:rPr>
+        <w:t>STAGING</w:t>
+      </w:r>
+    </w:p>
+    <w:p>
+      <w:pPr>
+        <w:rPr>
+          <w:rFonts w:ascii="Arial" w:hAnsi="Arial" w:cs="Arial"/>
+          <w:sz w:val="24"/>
+          <w:szCs w:val="24"/>
+        </w:rPr>
+      </w:pPr>
+    </w:p>
+    <w:p>
+      <w:pPr>
+        <w:pStyle w:val="Heading1"/>
+        <w:spacing w:before="120" w:after="120"/>
+        <w:ind w:left="0"/>
         <w:rPr>
           <w:rFonts w:ascii="Arial" w:hAnsi="Arial" w:cs="Arial"/>
           <w:b/>
           <w:sz w:val="24"/>
+        </w:rPr>
+      </w:pPr>
+      <w:r>
+        <w:rPr>
+          <w:rFonts w:ascii="Arial" w:hAnsi="Arial" w:cs="Arial"/>
+          <w:b/>
+          <w:sz w:val="24"/>
+        </w:rPr>
+        <w:t>Release Description:</w:t>
+      </w:r>
+    </w:p>
+    <w:p>
+      <w:pPr>
+        <w:pStyle w:val="Heading1"/>
+        <w:spacing w:before="60" w:after="60"/>
+        <w:ind w:left="0"/>
+        <w:jc w:val="both"/>
+        <w:rPr>
+          <w:rFonts w:ascii="Arial" w:hAnsi="Arial" w:cs="Arial"/>
+        </w:rPr>
+      </w:pPr>
+      <w:r>
+        <w:rPr>
+          <w:rFonts w:ascii="Arial" w:hAnsi="Arial" w:cs="Arial"/>
+          <w:sz w:val="24"/>
+        </w:rPr>
+        <w:t xml:space="preserve">The intention of this release is to provide the </w:t>
+      </w:r>
+      <w:r>
+        <w:rPr>
+          <w:rFonts w:ascii="Arial" w:hAnsi="Arial" w:cs="Arial"/>
+          <w:sz w:val="24"/>
+        </w:rPr>
+        <w:t>updated user registration Android framework and functionalities</w:t>
+      </w:r>
+      <w:r>
+        <w:rPr>
+          <w:rFonts w:ascii="Arial" w:hAnsi="Arial" w:cs="Arial"/>
+          <w:sz w:val="24"/>
+        </w:rPr>
+        <w:t xml:space="preserve"> </w:t>
+      </w:r>
+      <w:r>
+        <w:rPr>
+          <w:rFonts w:ascii="Arial" w:hAnsi="Arial" w:cs="Arial"/>
+          <w:sz w:val="24"/>
+        </w:rPr>
+        <w:t>supported.</w:t>
+      </w:r>
+    </w:p>
+    <w:p>
+      <w:pPr>
+        <w:rPr>
+          <w:rFonts w:ascii="Arial" w:hAnsi="Arial" w:cs="Arial"/>
+          <w:sz w:val="24"/>
           <w:lang w:val="en-GB"/>
         </w:rPr>
-        <w:t>Configuration :</w:t>
-      </w:r>
-      <w:proofErr w:type="gramEnd"/>
-      <w:r>
-        <w:rPr>
-          <w:rFonts w:ascii="Arial" w:hAnsi="Arial" w:cs="Arial"/>
-          <w:sz w:val="24"/>
-          <w:szCs w:val="24"/>
+      </w:pPr>
+      <w:r>
+        <w:rPr>
+          <w:rFonts w:ascii="Arial" w:hAnsi="Arial" w:cs="Arial"/>
+          <w:sz w:val="24"/>
+          <w:lang w:val="en-GB"/>
+        </w:rPr>
+        <w:t xml:space="preserve">Version number of this release </w:t>
+      </w:r>
+      <w:r>
+        <w:rPr>
+          <w:rFonts w:ascii="Arial" w:hAnsi="Arial" w:cs="Arial"/>
+          <w:sz w:val="24"/>
+          <w:lang w:val="en-GB"/>
+        </w:rPr>
+        <w:t xml:space="preserve">is </w:t>
+      </w:r>
+      <w:r>
+        <w:rPr>
+          <w:rFonts w:ascii="Arial" w:hAnsi="Arial" w:cs="Arial"/>
+          <w:sz w:val="24"/>
+          <w:lang w:val="en-GB"/>
+        </w:rPr>
+        <w:t>1801.0</w:t>
+      </w:r>
+    </w:p>
+    <w:p>
+      <w:pPr>
+        <w:pStyle w:val="Heading1"/>
+        <w:spacing w:before="60" w:after="60"/>
+        <w:ind w:left="0"/>
+        <w:jc w:val="both"/>
+        <w:rPr>
+          <w:rFonts w:ascii="Arial" w:hAnsi="Arial" w:cs="Arial"/>
+          <w:sz w:val="16"/>
+          <w:szCs w:val="16"/>
+        </w:rPr>
+      </w:pPr>
+    </w:p>
+    <w:p>
+      <w:pPr>
+        <w:pStyle w:val="PlainText"/>
+        <w:rPr>
+          <w:rFonts w:ascii="Arial" w:eastAsia="Times New Roman" w:hAnsi="Arial" w:cs="Arial"/>
+          <w:b/>
+          <w:sz w:val="24"/>
+          <w:szCs w:val="20"/>
+          <w:lang w:val="en-GB"/>
+        </w:rPr>
+      </w:pPr>
+      <w:r>
+        <w:rPr>
+          <w:rFonts w:ascii="Arial" w:eastAsia="Times New Roman" w:hAnsi="Arial" w:cs="Arial"/>
+          <w:b/>
+          <w:sz w:val="24"/>
+          <w:szCs w:val="20"/>
+          <w:lang w:val="en-GB"/>
+        </w:rPr>
+        <w:t>Links :</w:t>
+      </w:r>
+    </w:p>
+    <w:p>
+      <w:pPr>
+        <w:pStyle w:val="PlainText"/>
+        <w:rPr>
+          <w:rFonts w:ascii="Arial" w:eastAsia="Times New Roman" w:hAnsi="Arial" w:cs="Arial"/>
+          <w:b/>
+          <w:sz w:val="24"/>
+          <w:szCs w:val="20"/>
+          <w:lang w:val="en-GB"/>
+        </w:rPr>
+      </w:pPr>
+    </w:p>
+    <w:p>
+      <w:pPr>
+        <w:pStyle w:val="PlainText"/>
+        <w:rPr>
+          <w:rFonts w:ascii="Arial" w:eastAsia="Times New Roman" w:hAnsi="Arial" w:cs="Arial"/>
+          <w:b/>
+          <w:sz w:val="24"/>
+          <w:szCs w:val="20"/>
+          <w:lang w:val="en-GB"/>
+        </w:rPr>
+      </w:pPr>
+      <w:r>
+        <w:rPr>
+          <w:rFonts w:ascii="Arial" w:eastAsia="Times New Roman" w:hAnsi="Arial" w:cs="Arial"/>
+          <w:b/>
+          <w:sz w:val="24"/>
+          <w:szCs w:val="20"/>
+          <w:lang w:val="en-GB"/>
+        </w:rPr>
+        <w:t>Registration Source link:</w:t>
+      </w:r>
+    </w:p>
+    <w:p>
+      <w:pPr>
+        <w:rPr>
+          <w:lang w:val="en-GB"/>
+        </w:rPr>
+      </w:pPr>
+      <w:r>
+        <w:rPr>
+          <w:rStyle w:val="Hyperlink"/>
+          <w:rFonts w:ascii="Arial" w:hAnsi="Arial"/>
+          <w:sz w:val="24"/>
+        </w:rPr>
+        <w:t>http://tfsemea1.ta.philips.com:8080/tfs/TPC_Region24/CDP2/_git/plf-android</w:t>
+      </w:r>
+    </w:p>
+    <w:p>
+      <w:pPr>
+        <w:pStyle w:val="Heading1"/>
+        <w:spacing w:before="120" w:after="120"/>
+        <w:ind w:left="0"/>
+        <w:rPr>
+          <w:rFonts w:ascii="Arial" w:hAnsi="Arial" w:cs="Arial"/>
+          <w:b/>
+          <w:sz w:val="24"/>
+        </w:rPr>
+      </w:pPr>
+      <w:r>
+        <w:rPr>
+          <w:rFonts w:ascii="Arial" w:hAnsi="Arial" w:cs="Arial"/>
+          <w:b/>
+          <w:sz w:val="24"/>
+        </w:rPr>
+        <w:t>Major Features/CR’s/ PR’s</w:t>
+      </w:r>
+    </w:p>
+    <w:p>
+      <w:pPr>
+        <w:rPr>
+          <w:rFonts w:ascii="Arial" w:hAnsi="Arial" w:cs="Arial"/>
+          <w:b/>
+          <w:sz w:val="22"/>
+        </w:rPr>
+      </w:pPr>
+      <w:r>
+        <w:rPr>
+          <w:rFonts w:ascii="Arial" w:hAnsi="Arial" w:cs="Arial"/>
+          <w:b/>
+          <w:sz w:val="22"/>
+        </w:rPr>
+        <w:t>Android</w:t>
+      </w:r>
+    </w:p>
+    <w:p>
+      <w:pPr>
+        <w:pStyle w:val="NormalWeb"/>
+        <w:numPr>
+          <w:ilvl w:val="0"/>
+          <w:numId w:val="4"/>
+        </w:numPr>
+        <w:rPr>
+          <w:rFonts w:ascii="Arial" w:hAnsi="Arial" w:cs="Arial"/>
+        </w:rPr>
+      </w:pPr>
+      <w:r>
+        <w:rPr>
+          <w:rFonts w:ascii="Arial" w:hAnsi="Arial" w:cs="Arial"/>
+        </w:rPr>
+        <w:lastRenderedPageBreak/>
+        <w:t xml:space="preserve">Implemented User Details flow </w:t>
+      </w:r>
+      <w:r>
+        <w:rPr>
+          <w:rFonts w:ascii="Arial" w:hAnsi="Arial" w:cs="Arial"/>
         </w:rPr>
         <w:t xml:space="preserve"> </w:t>
       </w:r>
-      <w:r>
-        <w:rPr>
-          <w:rFonts w:ascii="Arial" w:hAnsi="Arial" w:cs="Arial"/>
-          <w:sz w:val="24"/>
-          <w:szCs w:val="24"/>
-        </w:rPr>
-        <w:t>STANDARD</w:t>
-      </w:r>
-    </w:p>
-    <w:p>
-      <w:pPr>
-        <w:rPr>
-          <w:rFonts w:ascii="Arial" w:hAnsi="Arial" w:cs="Arial"/>
-          <w:sz w:val="24"/>
-          <w:szCs w:val="24"/>
-        </w:rPr>
-      </w:pPr>
-      <w:r>
+    </w:p>
+    <w:p>
+      <w:pPr>
+        <w:pStyle w:val="NormalWeb"/>
+        <w:numPr>
+          <w:ilvl w:val="0"/>
+          <w:numId w:val="4"/>
+        </w:numPr>
+        <w:rPr>
+          <w:rFonts w:ascii="Arial" w:hAnsi="Arial" w:cs="Arial"/>
+        </w:rPr>
+      </w:pPr>
+      <w:r>
+        <w:rPr>
+          <w:rFonts w:ascii="Arial" w:hAnsi="Arial" w:cs="Arial"/>
+        </w:rPr>
+        <w:t>Implemented GDPR</w:t>
+      </w:r>
+    </w:p>
+    <w:p>
+      <w:pPr>
+        <w:pStyle w:val="NormalWeb"/>
+        <w:numPr>
+          <w:ilvl w:val="0"/>
+          <w:numId w:val="4"/>
+        </w:numPr>
+        <w:rPr>
+          <w:rFonts w:ascii="Arial" w:hAnsi="Arial" w:cs="Arial"/>
+        </w:rPr>
+      </w:pPr>
+      <w:r>
+        <w:rPr>
+          <w:rFonts w:ascii="Arial" w:hAnsi="Arial" w:cs="Arial"/>
+        </w:rPr>
+        <w:t>Bug fixes</w:t>
+      </w:r>
+    </w:p>
+    <w:p>
+      <w:pPr>
         <w:rPr>
           <w:rFonts w:ascii="Arial" w:hAnsi="Arial" w:cs="Arial"/>
           <w:b/>
-          <w:sz w:val="24"/>
-          <w:lang w:val="en-GB"/>
-        </w:rPr>
-        <w:t>App</w:t>
-      </w:r>
+          <w:sz w:val="22"/>
+        </w:rPr>
+      </w:pPr>
       <w:r>
         <w:rPr>
           <w:rFonts w:ascii="Arial" w:hAnsi="Arial" w:cs="Arial"/>
           <w:b/>
-          <w:sz w:val="24"/>
-          <w:lang w:val="en-GB"/>
+          <w:sz w:val="22"/>
+        </w:rPr>
+        <w:t xml:space="preserve">Bug </w:t>
+      </w:r>
+      <w:r>
+        <w:rPr>
+          <w:rFonts w:ascii="Arial" w:hAnsi="Arial" w:cs="Arial"/>
+          <w:b/>
+          <w:sz w:val="22"/>
+        </w:rPr>
+        <w:t>fixed:</w:t>
+      </w:r>
+      <w:r>
+        <w:rPr>
+          <w:rFonts w:ascii="Arial" w:hAnsi="Arial" w:cs="Arial"/>
+          <w:b/>
+          <w:sz w:val="22"/>
         </w:rPr>
         <w:t xml:space="preserve"> </w:t>
       </w:r>
-      <w:proofErr w:type="gramStart"/>
-      <w:r>
-        <w:rPr>
-          <w:rFonts w:ascii="Arial" w:hAnsi="Arial" w:cs="Arial"/>
-          <w:b/>
-          <w:sz w:val="24"/>
-          <w:lang w:val="en-GB"/>
-        </w:rPr>
-        <w:t>Environment :</w:t>
-      </w:r>
-      <w:proofErr w:type="gramEnd"/>
-      <w:r>
-        <w:rPr>
-          <w:rFonts w:ascii="Arial" w:hAnsi="Arial" w:cs="Arial"/>
-          <w:sz w:val="24"/>
-          <w:szCs w:val="24"/>
-        </w:rPr>
-        <w:t xml:space="preserve"> </w:t>
-      </w:r>
-      <w:r>
-        <w:rPr>
-          <w:rFonts w:ascii="Arial" w:hAnsi="Arial" w:cs="Arial"/>
-          <w:sz w:val="24"/>
-          <w:szCs w:val="24"/>
-        </w:rPr>
-        <w:t>STAGING</w:t>
-      </w:r>
-    </w:p>
+    </w:p>
+    <w:tbl>
+      <w:tblPr>
+        <w:tblpPr w:leftFromText="180" w:rightFromText="180" w:vertAnchor="page" w:horzAnchor="page" w:tblpX="2494" w:tblpY="3245"/>
+        <w:tblW w:w="6495" w:type="dxa"/>
+        <w:tblBorders>
+          <w:top w:val="single" w:sz="6" w:space="0" w:color="FFFFFF"/>
+          <w:left w:val="single" w:sz="6" w:space="0" w:color="FFFFFF"/>
+          <w:bottom w:val="single" w:sz="6" w:space="0" w:color="FFFFFF"/>
+          <w:right w:val="single" w:sz="6" w:space="0" w:color="FFFFFF"/>
+          <w:insideH w:val="single" w:sz="6" w:space="0" w:color="FFFFFF"/>
+          <w:insideV w:val="single" w:sz="6" w:space="0" w:color="FFFFFF"/>
+        </w:tblBorders>
+        <w:tblCellMar>
+          <w:left w:w="0" w:type="dxa"/>
+          <w:right w:w="0" w:type="dxa"/>
+        </w:tblCellMar>
+        <w:tblLook w:val="04A0" w:firstRow="1" w:lastRow="0" w:firstColumn="1" w:lastColumn="0" w:noHBand="0" w:noVBand="1"/>
+      </w:tblPr>
+      <w:tblGrid>
+        <w:gridCol w:w="798"/>
+        <w:gridCol w:w="5697"/>
+      </w:tblGrid>
+      <w:tr>
+        <w:trPr>
+          <w:trHeight w:val="249"/>
+          <w:tblHeader/>
+        </w:trPr>
+        <w:tc>
+          <w:tcPr>
+            <w:tcW w:w="798" w:type="dxa"/>
+            <w:shd w:val="clear" w:color="auto" w:fill="004578"/>
+            <w:tcMar>
+              <w:top w:w="29" w:type="dxa"/>
+              <w:left w:w="72" w:type="dxa"/>
+              <w:bottom w:w="29" w:type="dxa"/>
+              <w:right w:w="72" w:type="dxa"/>
+            </w:tcMar>
+            <w:hideMark/>
+          </w:tcPr>
+          <w:p>
+            <w:pPr>
+              <w:jc w:val="center"/>
+              <w:rPr>
+                <w:rFonts w:ascii="Calibri" w:hAnsi="Calibri"/>
+                <w:b/>
+                <w:bCs/>
+                <w:color w:val="FFFFFF"/>
+                <w:sz w:val="16"/>
+                <w:szCs w:val="16"/>
+              </w:rPr>
+            </w:pPr>
+            <w:r>
+              <w:rPr>
+                <w:rFonts w:ascii="Calibri" w:hAnsi="Calibri"/>
+                <w:b/>
+                <w:bCs/>
+                <w:color w:val="FFFFFF"/>
+                <w:sz w:val="16"/>
+                <w:szCs w:val="16"/>
+              </w:rPr>
+              <w:t>ID</w:t>
+            </w:r>
+          </w:p>
+        </w:tc>
+        <w:tc>
+          <w:tcPr>
+            <w:tcW w:w="5697" w:type="dxa"/>
+            <w:shd w:val="clear" w:color="auto" w:fill="004578"/>
+            <w:tcMar>
+              <w:top w:w="29" w:type="dxa"/>
+              <w:left w:w="72" w:type="dxa"/>
+              <w:bottom w:w="29" w:type="dxa"/>
+              <w:right w:w="72" w:type="dxa"/>
+            </w:tcMar>
+            <w:hideMark/>
+          </w:tcPr>
+          <w:p>
+            <w:pPr>
+              <w:jc w:val="center"/>
+              <w:rPr>
+                <w:rFonts w:ascii="Calibri" w:hAnsi="Calibri"/>
+                <w:b/>
+                <w:bCs/>
+                <w:color w:val="FFFFFF"/>
+                <w:sz w:val="16"/>
+                <w:szCs w:val="16"/>
+              </w:rPr>
+            </w:pPr>
+            <w:r>
+              <w:rPr>
+                <w:rFonts w:ascii="Calibri" w:hAnsi="Calibri"/>
+                <w:b/>
+                <w:bCs/>
+                <w:color w:val="FFFFFF"/>
+                <w:sz w:val="16"/>
+                <w:szCs w:val="16"/>
+              </w:rPr>
+              <w:t>Title</w:t>
+            </w:r>
+          </w:p>
+        </w:tc>
+      </w:tr>
+      <w:tr>
+        <w:tc>
+          <w:tcPr>
+            <w:tcW w:w="798" w:type="dxa"/>
+            <w:shd w:val="clear" w:color="auto" w:fill="F8F8F8"/>
+            <w:tcMar>
+              <w:top w:w="29" w:type="dxa"/>
+              <w:left w:w="72" w:type="dxa"/>
+              <w:bottom w:w="29" w:type="dxa"/>
+              <w:right w:w="72" w:type="dxa"/>
+            </w:tcMar>
+            <w:hideMark/>
+          </w:tcPr>
+          <w:p>
+            <w:pPr>
+              <w:rPr>
+                <w:rFonts w:ascii="Calibri" w:hAnsi="Calibri"/>
+                <w:color w:val="212121"/>
+                <w:sz w:val="16"/>
+                <w:szCs w:val="16"/>
+              </w:rPr>
+            </w:pPr>
+            <w:hyperlink r:id="rId83" w:tgtFrame="_blank" w:history="1">
+              <w:r>
+                <w:rPr>
+                  <w:rFonts w:ascii="Calibri" w:hAnsi="Calibri"/>
+                  <w:color w:val="106EBE"/>
+                  <w:sz w:val="16"/>
+                  <w:szCs w:val="16"/>
+                </w:rPr>
+                <w:t>117173</w:t>
+              </w:r>
+            </w:hyperlink>
+          </w:p>
+        </w:tc>
+        <w:tc>
+          <w:tcPr>
+            <w:tcW w:w="5697" w:type="dxa"/>
+            <w:shd w:val="clear" w:color="auto" w:fill="F8F8F8"/>
+            <w:tcMar>
+              <w:top w:w="29" w:type="dxa"/>
+              <w:left w:w="72" w:type="dxa"/>
+              <w:bottom w:w="29" w:type="dxa"/>
+              <w:right w:w="72" w:type="dxa"/>
+            </w:tcMar>
+            <w:hideMark/>
+          </w:tcPr>
+          <w:p>
+            <w:pPr>
+              <w:rPr>
+                <w:rFonts w:ascii="Calibri" w:hAnsi="Calibri"/>
+                <w:color w:val="212121"/>
+                <w:sz w:val="16"/>
+                <w:szCs w:val="16"/>
+              </w:rPr>
+            </w:pPr>
+            <w:r>
+              <w:rPr>
+                <w:rFonts w:ascii="Calibri" w:hAnsi="Calibri"/>
+                <w:color w:val="212121"/>
+                <w:sz w:val="16"/>
+                <w:szCs w:val="16"/>
+              </w:rPr>
+              <w:t>[UR-Android] - Buttons are disabled when user taps on WeChat icon in the home page when WeChat app is not installed</w:t>
+            </w:r>
+          </w:p>
+        </w:tc>
+      </w:tr>
+      <w:tr>
+        <w:tc>
+          <w:tcPr>
+            <w:tcW w:w="798" w:type="dxa"/>
+            <w:shd w:val="clear" w:color="auto" w:fill="FFFFFF"/>
+            <w:tcMar>
+              <w:top w:w="29" w:type="dxa"/>
+              <w:left w:w="72" w:type="dxa"/>
+              <w:bottom w:w="29" w:type="dxa"/>
+              <w:right w:w="72" w:type="dxa"/>
+            </w:tcMar>
+            <w:hideMark/>
+          </w:tcPr>
+          <w:p>
+            <w:pPr>
+              <w:rPr>
+                <w:rFonts w:ascii="Calibri" w:hAnsi="Calibri"/>
+                <w:color w:val="212121"/>
+                <w:sz w:val="16"/>
+                <w:szCs w:val="16"/>
+              </w:rPr>
+            </w:pPr>
+            <w:hyperlink r:id="rId84" w:tgtFrame="_blank" w:history="1">
+              <w:r>
+                <w:rPr>
+                  <w:rFonts w:ascii="Calibri" w:hAnsi="Calibri"/>
+                  <w:color w:val="106EBE"/>
+                  <w:sz w:val="16"/>
+                  <w:szCs w:val="16"/>
+                </w:rPr>
+                <w:t>121486</w:t>
+              </w:r>
+            </w:hyperlink>
+          </w:p>
+        </w:tc>
+        <w:tc>
+          <w:tcPr>
+            <w:tcW w:w="5697" w:type="dxa"/>
+            <w:shd w:val="clear" w:color="auto" w:fill="FFFFFF"/>
+            <w:tcMar>
+              <w:top w:w="29" w:type="dxa"/>
+              <w:left w:w="72" w:type="dxa"/>
+              <w:bottom w:w="29" w:type="dxa"/>
+              <w:right w:w="72" w:type="dxa"/>
+            </w:tcMar>
+            <w:hideMark/>
+          </w:tcPr>
+          <w:p>
+            <w:pPr>
+              <w:rPr>
+                <w:rFonts w:ascii="Calibri" w:hAnsi="Calibri"/>
+                <w:color w:val="212121"/>
+                <w:sz w:val="16"/>
+                <w:szCs w:val="16"/>
+              </w:rPr>
+            </w:pPr>
+            <w:r>
+              <w:rPr>
+                <w:rFonts w:ascii="Calibri" w:hAnsi="Calibri"/>
+                <w:color w:val="212121"/>
+                <w:sz w:val="16"/>
+                <w:szCs w:val="16"/>
+              </w:rPr>
+              <w:t>Greater china changes - translations are wrong for both simplified and traditional chinese</w:t>
+            </w:r>
+          </w:p>
+        </w:tc>
+      </w:tr>
+      <w:tr>
+        <w:tc>
+          <w:tcPr>
+            <w:tcW w:w="798" w:type="dxa"/>
+            <w:shd w:val="clear" w:color="auto" w:fill="F8F8F8"/>
+            <w:tcMar>
+              <w:top w:w="29" w:type="dxa"/>
+              <w:left w:w="72" w:type="dxa"/>
+              <w:bottom w:w="29" w:type="dxa"/>
+              <w:right w:w="72" w:type="dxa"/>
+            </w:tcMar>
+            <w:hideMark/>
+          </w:tcPr>
+          <w:p>
+            <w:pPr>
+              <w:rPr>
+                <w:rFonts w:ascii="Calibri" w:hAnsi="Calibri"/>
+                <w:color w:val="212121"/>
+                <w:sz w:val="16"/>
+                <w:szCs w:val="16"/>
+              </w:rPr>
+            </w:pPr>
+            <w:hyperlink r:id="rId85" w:tgtFrame="_blank" w:history="1">
+              <w:r>
+                <w:rPr>
+                  <w:rFonts w:ascii="Calibri" w:hAnsi="Calibri"/>
+                  <w:color w:val="106EBE"/>
+                  <w:sz w:val="16"/>
+                  <w:szCs w:val="16"/>
+                </w:rPr>
+                <w:t>122717</w:t>
+              </w:r>
+            </w:hyperlink>
+          </w:p>
+        </w:tc>
+        <w:tc>
+          <w:tcPr>
+            <w:tcW w:w="5697" w:type="dxa"/>
+            <w:shd w:val="clear" w:color="auto" w:fill="F8F8F8"/>
+            <w:tcMar>
+              <w:top w:w="29" w:type="dxa"/>
+              <w:left w:w="72" w:type="dxa"/>
+              <w:bottom w:w="29" w:type="dxa"/>
+              <w:right w:w="72" w:type="dxa"/>
+            </w:tcMar>
+            <w:hideMark/>
+          </w:tcPr>
+          <w:p>
+            <w:pPr>
+              <w:rPr>
+                <w:rFonts w:ascii="Calibri" w:hAnsi="Calibri"/>
+                <w:color w:val="212121"/>
+                <w:sz w:val="16"/>
+                <w:szCs w:val="16"/>
+              </w:rPr>
+            </w:pPr>
+            <w:r>
+              <w:rPr>
+                <w:rFonts w:ascii="Calibri" w:hAnsi="Calibri"/>
+                <w:color w:val="212121"/>
+                <w:sz w:val="16"/>
+                <w:szCs w:val="16"/>
+              </w:rPr>
+              <w:t>[Platform]:PhilipsRegistration- nullable pointer type warning</w:t>
+            </w:r>
+          </w:p>
+        </w:tc>
+      </w:tr>
+      <w:tr>
+        <w:tc>
+          <w:tcPr>
+            <w:tcW w:w="798" w:type="dxa"/>
+            <w:shd w:val="clear" w:color="auto" w:fill="F8F8F8"/>
+            <w:tcMar>
+              <w:top w:w="29" w:type="dxa"/>
+              <w:left w:w="72" w:type="dxa"/>
+              <w:bottom w:w="29" w:type="dxa"/>
+              <w:right w:w="72" w:type="dxa"/>
+            </w:tcMar>
+            <w:hideMark/>
+          </w:tcPr>
+          <w:p>
+            <w:pPr>
+              <w:rPr>
+                <w:rFonts w:ascii="Calibri" w:hAnsi="Calibri"/>
+                <w:color w:val="212121"/>
+                <w:sz w:val="16"/>
+                <w:szCs w:val="16"/>
+              </w:rPr>
+            </w:pPr>
+            <w:hyperlink r:id="rId86" w:tgtFrame="_blank" w:history="1">
+              <w:r>
+                <w:rPr>
+                  <w:rFonts w:ascii="Calibri" w:hAnsi="Calibri"/>
+                  <w:color w:val="106EBE"/>
+                  <w:sz w:val="16"/>
+                  <w:szCs w:val="16"/>
+                </w:rPr>
+                <w:t>113804</w:t>
+              </w:r>
+            </w:hyperlink>
+          </w:p>
+        </w:tc>
+        <w:tc>
+          <w:tcPr>
+            <w:tcW w:w="5697" w:type="dxa"/>
+            <w:shd w:val="clear" w:color="auto" w:fill="F8F8F8"/>
+            <w:tcMar>
+              <w:top w:w="29" w:type="dxa"/>
+              <w:left w:w="72" w:type="dxa"/>
+              <w:bottom w:w="29" w:type="dxa"/>
+              <w:right w:w="72" w:type="dxa"/>
+            </w:tcMar>
+            <w:hideMark/>
+          </w:tcPr>
+          <w:p>
+            <w:pPr>
+              <w:rPr>
+                <w:rFonts w:ascii="Calibri" w:hAnsi="Calibri"/>
+                <w:color w:val="212121"/>
+                <w:sz w:val="16"/>
+                <w:szCs w:val="16"/>
+              </w:rPr>
+            </w:pPr>
+            <w:r>
+              <w:rPr>
+                <w:rFonts w:ascii="Calibri" w:hAnsi="Calibri"/>
+                <w:color w:val="212121"/>
+                <w:sz w:val="16"/>
+                <w:szCs w:val="16"/>
+              </w:rPr>
+              <w:t>RegistrationFunction passed to Android UR component not reflecting when launched As fragment</w:t>
+            </w:r>
+          </w:p>
+        </w:tc>
+      </w:tr>
+      <w:tr>
+        <w:tc>
+          <w:tcPr>
+            <w:tcW w:w="798" w:type="dxa"/>
+            <w:shd w:val="clear" w:color="auto" w:fill="FFFFFF"/>
+            <w:tcMar>
+              <w:top w:w="29" w:type="dxa"/>
+              <w:left w:w="72" w:type="dxa"/>
+              <w:bottom w:w="29" w:type="dxa"/>
+              <w:right w:w="72" w:type="dxa"/>
+            </w:tcMar>
+            <w:hideMark/>
+          </w:tcPr>
+          <w:p>
+            <w:pPr>
+              <w:rPr>
+                <w:rFonts w:ascii="Calibri" w:hAnsi="Calibri"/>
+                <w:color w:val="212121"/>
+                <w:sz w:val="16"/>
+                <w:szCs w:val="16"/>
+              </w:rPr>
+            </w:pPr>
+            <w:hyperlink r:id="rId87" w:tgtFrame="_blank" w:history="1">
+              <w:r>
+                <w:rPr>
+                  <w:rFonts w:ascii="Calibri" w:hAnsi="Calibri"/>
+                  <w:color w:val="106EBE"/>
+                  <w:sz w:val="16"/>
+                  <w:szCs w:val="16"/>
+                </w:rPr>
+                <w:t>115908</w:t>
+              </w:r>
+            </w:hyperlink>
+          </w:p>
+        </w:tc>
+        <w:tc>
+          <w:tcPr>
+            <w:tcW w:w="5697" w:type="dxa"/>
+            <w:shd w:val="clear" w:color="auto" w:fill="FFFFFF"/>
+            <w:tcMar>
+              <w:top w:w="29" w:type="dxa"/>
+              <w:left w:w="72" w:type="dxa"/>
+              <w:bottom w:w="29" w:type="dxa"/>
+              <w:right w:w="72" w:type="dxa"/>
+            </w:tcMar>
+            <w:hideMark/>
+          </w:tcPr>
+          <w:p>
+            <w:pPr>
+              <w:rPr>
+                <w:rFonts w:ascii="Calibri" w:hAnsi="Calibri"/>
+                <w:color w:val="212121"/>
+                <w:sz w:val="16"/>
+                <w:szCs w:val="16"/>
+              </w:rPr>
+            </w:pPr>
+            <w:r>
+              <w:rPr>
+                <w:rFonts w:ascii="Calibri" w:hAnsi="Calibri"/>
+                <w:color w:val="212121"/>
+                <w:sz w:val="16"/>
+                <w:szCs w:val="16"/>
+              </w:rPr>
+              <w:t>Upon cancelling the Merge accouts sequence, Creation of the new philips account / existing login is not possible.</w:t>
+            </w:r>
+          </w:p>
+        </w:tc>
+      </w:tr>
+      <w:tr>
+        <w:tc>
+          <w:tcPr>
+            <w:tcW w:w="798" w:type="dxa"/>
+            <w:shd w:val="clear" w:color="auto" w:fill="F8F8F8"/>
+            <w:tcMar>
+              <w:top w:w="29" w:type="dxa"/>
+              <w:left w:w="72" w:type="dxa"/>
+              <w:bottom w:w="29" w:type="dxa"/>
+              <w:right w:w="72" w:type="dxa"/>
+            </w:tcMar>
+            <w:hideMark/>
+          </w:tcPr>
+          <w:p>
+            <w:pPr>
+              <w:rPr>
+                <w:rFonts w:ascii="Calibri" w:hAnsi="Calibri"/>
+                <w:color w:val="212121"/>
+                <w:sz w:val="16"/>
+                <w:szCs w:val="16"/>
+              </w:rPr>
+            </w:pPr>
+            <w:hyperlink r:id="rId88" w:tgtFrame="_blank" w:history="1">
+              <w:r>
+                <w:rPr>
+                  <w:rFonts w:ascii="Calibri" w:hAnsi="Calibri"/>
+                  <w:color w:val="106EBE"/>
+                  <w:sz w:val="16"/>
+                  <w:szCs w:val="16"/>
+                </w:rPr>
+                <w:t>117505</w:t>
+              </w:r>
+            </w:hyperlink>
+          </w:p>
+        </w:tc>
+        <w:tc>
+          <w:tcPr>
+            <w:tcW w:w="5697" w:type="dxa"/>
+            <w:shd w:val="clear" w:color="auto" w:fill="F8F8F8"/>
+            <w:tcMar>
+              <w:top w:w="29" w:type="dxa"/>
+              <w:left w:w="72" w:type="dxa"/>
+              <w:bottom w:w="29" w:type="dxa"/>
+              <w:right w:w="72" w:type="dxa"/>
+            </w:tcMar>
+            <w:hideMark/>
+          </w:tcPr>
+          <w:p>
+            <w:pPr>
+              <w:rPr>
+                <w:rFonts w:ascii="Calibri" w:hAnsi="Calibri"/>
+                <w:color w:val="212121"/>
+                <w:sz w:val="16"/>
+                <w:szCs w:val="16"/>
+              </w:rPr>
+            </w:pPr>
+            <w:r>
+              <w:rPr>
+                <w:rFonts w:ascii="Calibri" w:hAnsi="Calibri"/>
+                <w:color w:val="212121"/>
+                <w:sz w:val="16"/>
+                <w:szCs w:val="16"/>
+              </w:rPr>
+              <w:t>Progaurd not removed from gradle in android</w:t>
+            </w:r>
+          </w:p>
+        </w:tc>
+      </w:tr>
+      <w:tr>
+        <w:tc>
+          <w:tcPr>
+            <w:tcW w:w="798" w:type="dxa"/>
+            <w:shd w:val="clear" w:color="auto" w:fill="FFFFFF"/>
+            <w:tcMar>
+              <w:top w:w="29" w:type="dxa"/>
+              <w:left w:w="72" w:type="dxa"/>
+              <w:bottom w:w="29" w:type="dxa"/>
+              <w:right w:w="72" w:type="dxa"/>
+            </w:tcMar>
+            <w:hideMark/>
+          </w:tcPr>
+          <w:p>
+            <w:pPr>
+              <w:rPr>
+                <w:rFonts w:ascii="Calibri" w:hAnsi="Calibri"/>
+                <w:color w:val="212121"/>
+                <w:sz w:val="16"/>
+                <w:szCs w:val="16"/>
+              </w:rPr>
+            </w:pPr>
+            <w:hyperlink r:id="rId89" w:tgtFrame="_blank" w:history="1">
+              <w:r>
+                <w:rPr>
+                  <w:rFonts w:ascii="Calibri" w:hAnsi="Calibri"/>
+                  <w:color w:val="106EBE"/>
+                  <w:sz w:val="16"/>
+                  <w:szCs w:val="16"/>
+                </w:rPr>
+                <w:t>118911</w:t>
+              </w:r>
+            </w:hyperlink>
+          </w:p>
+        </w:tc>
+        <w:tc>
+          <w:tcPr>
+            <w:tcW w:w="5697" w:type="dxa"/>
+            <w:shd w:val="clear" w:color="auto" w:fill="FFFFFF"/>
+            <w:tcMar>
+              <w:top w:w="29" w:type="dxa"/>
+              <w:left w:w="72" w:type="dxa"/>
+              <w:bottom w:w="29" w:type="dxa"/>
+              <w:right w:w="72" w:type="dxa"/>
+            </w:tcMar>
+            <w:hideMark/>
+          </w:tcPr>
+          <w:p>
+            <w:pPr>
+              <w:rPr>
+                <w:rFonts w:ascii="Calibri" w:hAnsi="Calibri"/>
+                <w:color w:val="212121"/>
+                <w:sz w:val="16"/>
+                <w:szCs w:val="16"/>
+              </w:rPr>
+            </w:pPr>
+            <w:r>
+              <w:rPr>
+                <w:rFonts w:ascii="Calibri" w:hAnsi="Calibri"/>
+                <w:color w:val="212121"/>
+                <w:sz w:val="16"/>
+                <w:szCs w:val="16"/>
+              </w:rPr>
+              <w:t>[ios] Text truncation observed in Country/region selection screen in Registration component in PLF 2017.5</w:t>
+            </w:r>
+          </w:p>
+        </w:tc>
+      </w:tr>
+      <w:tr>
+        <w:tc>
+          <w:tcPr>
+            <w:tcW w:w="798" w:type="dxa"/>
+            <w:shd w:val="clear" w:color="auto" w:fill="F8F8F8"/>
+            <w:tcMar>
+              <w:top w:w="29" w:type="dxa"/>
+              <w:left w:w="72" w:type="dxa"/>
+              <w:bottom w:w="29" w:type="dxa"/>
+              <w:right w:w="72" w:type="dxa"/>
+            </w:tcMar>
+            <w:hideMark/>
+          </w:tcPr>
+          <w:p>
+            <w:pPr>
+              <w:rPr>
+                <w:rFonts w:ascii="Calibri" w:hAnsi="Calibri"/>
+                <w:color w:val="212121"/>
+                <w:sz w:val="16"/>
+                <w:szCs w:val="16"/>
+              </w:rPr>
+            </w:pPr>
+            <w:hyperlink r:id="rId90" w:tgtFrame="_blank" w:history="1">
+              <w:r>
+                <w:rPr>
+                  <w:rFonts w:ascii="Calibri" w:hAnsi="Calibri"/>
+                  <w:color w:val="106EBE"/>
+                  <w:sz w:val="16"/>
+                  <w:szCs w:val="16"/>
+                </w:rPr>
+                <w:t>119982</w:t>
+              </w:r>
+            </w:hyperlink>
+          </w:p>
+        </w:tc>
+        <w:tc>
+          <w:tcPr>
+            <w:tcW w:w="5697" w:type="dxa"/>
+            <w:shd w:val="clear" w:color="auto" w:fill="F8F8F8"/>
+            <w:tcMar>
+              <w:top w:w="29" w:type="dxa"/>
+              <w:left w:w="72" w:type="dxa"/>
+              <w:bottom w:w="29" w:type="dxa"/>
+              <w:right w:w="72" w:type="dxa"/>
+            </w:tcMar>
+            <w:hideMark/>
+          </w:tcPr>
+          <w:p>
+            <w:pPr>
+              <w:rPr>
+                <w:rFonts w:ascii="Calibri" w:hAnsi="Calibri"/>
+                <w:color w:val="212121"/>
+                <w:sz w:val="16"/>
+                <w:szCs w:val="16"/>
+              </w:rPr>
+            </w:pPr>
+            <w:r>
+              <w:rPr>
+                <w:rFonts w:ascii="Calibri" w:hAnsi="Calibri"/>
+                <w:color w:val="212121"/>
+                <w:sz w:val="16"/>
+                <w:szCs w:val="16"/>
+              </w:rPr>
+              <w:t>Google play crash - platform support - com.philips.cdp.registration.controller.UpdateUserDetailsBase.getCurrentUserAsJson HIDE Object</w:t>
+            </w:r>
+          </w:p>
+        </w:tc>
+      </w:tr>
+      <w:tr>
+        <w:tc>
+          <w:tcPr>
+            <w:tcW w:w="798" w:type="dxa"/>
+            <w:shd w:val="clear" w:color="auto" w:fill="FFFFFF"/>
+            <w:tcMar>
+              <w:top w:w="29" w:type="dxa"/>
+              <w:left w:w="72" w:type="dxa"/>
+              <w:bottom w:w="29" w:type="dxa"/>
+              <w:right w:w="72" w:type="dxa"/>
+            </w:tcMar>
+            <w:hideMark/>
+          </w:tcPr>
+          <w:p>
+            <w:pPr>
+              <w:rPr>
+                <w:rFonts w:ascii="Calibri" w:hAnsi="Calibri"/>
+                <w:color w:val="212121"/>
+                <w:sz w:val="16"/>
+                <w:szCs w:val="16"/>
+              </w:rPr>
+            </w:pPr>
+            <w:hyperlink r:id="rId91" w:tgtFrame="_blank" w:history="1">
+              <w:r>
+                <w:rPr>
+                  <w:rFonts w:ascii="Calibri" w:hAnsi="Calibri"/>
+                  <w:color w:val="106EBE"/>
+                  <w:sz w:val="16"/>
+                  <w:szCs w:val="16"/>
+                </w:rPr>
+                <w:t>122849</w:t>
+              </w:r>
+            </w:hyperlink>
+          </w:p>
+        </w:tc>
+        <w:tc>
+          <w:tcPr>
+            <w:tcW w:w="5697" w:type="dxa"/>
+            <w:shd w:val="clear" w:color="auto" w:fill="FFFFFF"/>
+            <w:tcMar>
+              <w:top w:w="29" w:type="dxa"/>
+              <w:left w:w="72" w:type="dxa"/>
+              <w:bottom w:w="29" w:type="dxa"/>
+              <w:right w:w="72" w:type="dxa"/>
+            </w:tcMar>
+            <w:hideMark/>
+          </w:tcPr>
+          <w:p>
+            <w:pPr>
+              <w:rPr>
+                <w:rFonts w:ascii="Calibri" w:hAnsi="Calibri"/>
+                <w:color w:val="212121"/>
+                <w:sz w:val="16"/>
+                <w:szCs w:val="16"/>
+              </w:rPr>
+            </w:pPr>
+            <w:r>
+              <w:rPr>
+                <w:rFonts w:ascii="Calibri" w:hAnsi="Calibri"/>
+                <w:color w:val="212121"/>
+                <w:sz w:val="16"/>
+                <w:szCs w:val="16"/>
+              </w:rPr>
+              <w:t>[In context] SleepMapper App is getting crash when the user taps on 'Country/Region' on the login screen.</w:t>
+            </w:r>
+          </w:p>
+        </w:tc>
+      </w:tr>
+      <w:tr>
+        <w:tc>
+          <w:tcPr>
+            <w:tcW w:w="798" w:type="dxa"/>
+            <w:shd w:val="clear" w:color="auto" w:fill="F8F8F8"/>
+            <w:tcMar>
+              <w:top w:w="29" w:type="dxa"/>
+              <w:left w:w="72" w:type="dxa"/>
+              <w:bottom w:w="29" w:type="dxa"/>
+              <w:right w:w="72" w:type="dxa"/>
+            </w:tcMar>
+            <w:hideMark/>
+          </w:tcPr>
+          <w:p>
+            <w:pPr>
+              <w:rPr>
+                <w:rFonts w:ascii="Calibri" w:hAnsi="Calibri"/>
+                <w:color w:val="212121"/>
+                <w:sz w:val="16"/>
+                <w:szCs w:val="16"/>
+              </w:rPr>
+            </w:pPr>
+            <w:hyperlink r:id="rId92" w:tgtFrame="_blank" w:history="1">
+              <w:r>
+                <w:rPr>
+                  <w:rFonts w:ascii="Calibri" w:hAnsi="Calibri"/>
+                  <w:color w:val="106EBE"/>
+                  <w:sz w:val="16"/>
+                  <w:szCs w:val="16"/>
+                </w:rPr>
+                <w:t>121657</w:t>
+              </w:r>
+            </w:hyperlink>
+          </w:p>
+        </w:tc>
+        <w:tc>
+          <w:tcPr>
+            <w:tcW w:w="5697" w:type="dxa"/>
+            <w:shd w:val="clear" w:color="auto" w:fill="F8F8F8"/>
+            <w:tcMar>
+              <w:top w:w="29" w:type="dxa"/>
+              <w:left w:w="72" w:type="dxa"/>
+              <w:bottom w:w="29" w:type="dxa"/>
+              <w:right w:w="72" w:type="dxa"/>
+            </w:tcMar>
+            <w:hideMark/>
+          </w:tcPr>
+          <w:p>
+            <w:pPr>
+              <w:rPr>
+                <w:rFonts w:ascii="Calibri" w:hAnsi="Calibri"/>
+                <w:color w:val="212121"/>
+                <w:sz w:val="16"/>
+                <w:szCs w:val="16"/>
+              </w:rPr>
+            </w:pPr>
+            <w:r>
+              <w:rPr>
+                <w:rFonts w:ascii="Calibri" w:hAnsi="Calibri"/>
+                <w:color w:val="212121"/>
+                <w:sz w:val="16"/>
+                <w:szCs w:val="16"/>
+              </w:rPr>
+              <w:t>Translations (iOS) for Taiwan country name is incorrect</w:t>
+            </w:r>
+          </w:p>
+        </w:tc>
+      </w:tr>
+      <w:tr>
+        <w:tc>
+          <w:tcPr>
+            <w:tcW w:w="798" w:type="dxa"/>
+            <w:shd w:val="clear" w:color="auto" w:fill="FFFFFF"/>
+            <w:tcMar>
+              <w:top w:w="29" w:type="dxa"/>
+              <w:left w:w="72" w:type="dxa"/>
+              <w:bottom w:w="29" w:type="dxa"/>
+              <w:right w:w="72" w:type="dxa"/>
+            </w:tcMar>
+            <w:hideMark/>
+          </w:tcPr>
+          <w:p>
+            <w:pPr>
+              <w:rPr>
+                <w:rFonts w:ascii="Calibri" w:hAnsi="Calibri"/>
+                <w:color w:val="212121"/>
+                <w:sz w:val="16"/>
+                <w:szCs w:val="16"/>
+              </w:rPr>
+            </w:pPr>
+            <w:hyperlink r:id="rId93" w:tgtFrame="_blank" w:history="1">
+              <w:r>
+                <w:rPr>
+                  <w:rFonts w:ascii="Calibri" w:hAnsi="Calibri"/>
+                  <w:color w:val="106EBE"/>
+                  <w:sz w:val="16"/>
+                  <w:szCs w:val="16"/>
+                </w:rPr>
+                <w:t>122545</w:t>
+              </w:r>
+            </w:hyperlink>
+          </w:p>
+        </w:tc>
+        <w:tc>
+          <w:tcPr>
+            <w:tcW w:w="5697" w:type="dxa"/>
+            <w:shd w:val="clear" w:color="auto" w:fill="FFFFFF"/>
+            <w:tcMar>
+              <w:top w:w="29" w:type="dxa"/>
+              <w:left w:w="72" w:type="dxa"/>
+              <w:bottom w:w="29" w:type="dxa"/>
+              <w:right w:w="72" w:type="dxa"/>
+            </w:tcMar>
+            <w:hideMark/>
+          </w:tcPr>
+          <w:p>
+            <w:pPr>
+              <w:rPr>
+                <w:rFonts w:ascii="Calibri" w:hAnsi="Calibri"/>
+                <w:color w:val="212121"/>
+                <w:sz w:val="16"/>
+                <w:szCs w:val="16"/>
+              </w:rPr>
+            </w:pPr>
+            <w:r>
+              <w:rPr>
+                <w:rFonts w:ascii="Calibri" w:hAnsi="Calibri"/>
+                <w:color w:val="212121"/>
+                <w:sz w:val="16"/>
+                <w:szCs w:val="16"/>
+              </w:rPr>
+              <w:t>Documents need to be updated as per new changes introduced by OBE</w:t>
+            </w:r>
+          </w:p>
+        </w:tc>
+      </w:tr>
+      <w:tr>
+        <w:tc>
+          <w:tcPr>
+            <w:tcW w:w="798" w:type="dxa"/>
+            <w:shd w:val="clear" w:color="auto" w:fill="F8F8F8"/>
+            <w:tcMar>
+              <w:top w:w="29" w:type="dxa"/>
+              <w:left w:w="72" w:type="dxa"/>
+              <w:bottom w:w="29" w:type="dxa"/>
+              <w:right w:w="72" w:type="dxa"/>
+            </w:tcMar>
+            <w:hideMark/>
+          </w:tcPr>
+          <w:p>
+            <w:pPr>
+              <w:rPr>
+                <w:rFonts w:ascii="Calibri" w:hAnsi="Calibri"/>
+                <w:color w:val="212121"/>
+                <w:sz w:val="16"/>
+                <w:szCs w:val="16"/>
+              </w:rPr>
+            </w:pPr>
+            <w:hyperlink r:id="rId94" w:tgtFrame="_blank" w:history="1">
+              <w:r>
+                <w:rPr>
+                  <w:rFonts w:ascii="Calibri" w:hAnsi="Calibri"/>
+                  <w:color w:val="106EBE"/>
+                  <w:sz w:val="16"/>
+                  <w:szCs w:val="16"/>
+                </w:rPr>
+                <w:t>118767</w:t>
+              </w:r>
+            </w:hyperlink>
+          </w:p>
+        </w:tc>
+        <w:tc>
+          <w:tcPr>
+            <w:tcW w:w="5697" w:type="dxa"/>
+            <w:shd w:val="clear" w:color="auto" w:fill="F8F8F8"/>
+            <w:tcMar>
+              <w:top w:w="29" w:type="dxa"/>
+              <w:left w:w="72" w:type="dxa"/>
+              <w:bottom w:w="29" w:type="dxa"/>
+              <w:right w:w="72" w:type="dxa"/>
+            </w:tcMar>
+            <w:hideMark/>
+          </w:tcPr>
+          <w:p>
+            <w:pPr>
+              <w:rPr>
+                <w:rFonts w:ascii="Calibri" w:hAnsi="Calibri"/>
+                <w:color w:val="212121"/>
+                <w:sz w:val="16"/>
+                <w:szCs w:val="16"/>
+              </w:rPr>
+            </w:pPr>
+            <w:r>
+              <w:rPr>
+                <w:rFonts w:ascii="Calibri" w:hAnsi="Calibri"/>
+                <w:color w:val="212121"/>
+                <w:sz w:val="16"/>
+                <w:szCs w:val="16"/>
+              </w:rPr>
+              <w:t>[PR-Android] - Translation issue in PR</w:t>
+            </w:r>
+          </w:p>
+        </w:tc>
+      </w:tr>
+    </w:tbl>
     <w:p>
       <w:pPr>
         <w:pStyle w:val="NormalWeb"/>
@@ -12537,6 +13162,17 @@
           <w:b/>
         </w:rPr>
       </w:pPr>
+    </w:p>
+    <w:p>
+      <w:pPr>
+        <w:pStyle w:val="NormalWeb"/>
+        <w:rPr>
+          <w:rFonts w:asciiTheme="majorHAnsi" w:hAnsiTheme="majorHAnsi"/>
+          <w:b/>
+        </w:rPr>
+      </w:pPr>
+      <w:bookmarkStart w:id="0" w:name="_GoBack"/>
+      <w:bookmarkEnd w:id="0"/>
       <w:r>
         <w:rPr>
           <w:rFonts w:asciiTheme="majorHAnsi" w:hAnsiTheme="majorHAnsi"/>
@@ -12580,25 +13216,7 @@
           <w:sz w:val="24"/>
           <w:szCs w:val="24"/>
         </w:rPr>
-        <w:t xml:space="preserve">developer default = </w:t>
-      </w:r>
-      <w:proofErr w:type="spellStart"/>
-      <w:r>
-        <w:rPr>
-          <w:rFonts w:ascii="Arial" w:hAnsi="Arial" w:cs="Arial"/>
-          <w:sz w:val="24"/>
-          <w:szCs w:val="24"/>
-        </w:rPr>
-        <w:t>en</w:t>
-      </w:r>
-      <w:proofErr w:type="spellEnd"/>
-      <w:r>
-        <w:rPr>
-          <w:rFonts w:ascii="Arial" w:hAnsi="Arial" w:cs="Arial"/>
-          <w:sz w:val="24"/>
-          <w:szCs w:val="24"/>
-        </w:rPr>
-        <w:t xml:space="preserve"> US</w:t>
+        <w:t>developer default = en US</w:t>
       </w:r>
     </w:p>
     <w:p>
@@ -12614,23 +13232,13 @@
           <w:szCs w:val="24"/>
         </w:rPr>
       </w:pPr>
-      <w:proofErr w:type="spellStart"/>
       <w:r>
         <w:rPr>
           <w:rFonts w:ascii="Arial" w:hAnsi="Arial" w:cs="Arial"/>
           <w:sz w:val="24"/>
           <w:szCs w:val="24"/>
         </w:rPr>
-        <w:t>ar</w:t>
-      </w:r>
-      <w:proofErr w:type="spellEnd"/>
-      <w:r>
-        <w:rPr>
-          <w:rFonts w:ascii="Arial" w:hAnsi="Arial" w:cs="Arial"/>
-          <w:sz w:val="24"/>
-          <w:szCs w:val="24"/>
-        </w:rPr>
-        <w:t xml:space="preserve"> (Arabic)</w:t>
+        <w:t>ar (Arabic)</w:t>
       </w:r>
     </w:p>
     <w:p>
@@ -12646,23 +13254,13 @@
           <w:szCs w:val="24"/>
         </w:rPr>
       </w:pPr>
-      <w:proofErr w:type="spellStart"/>
       <w:r>
         <w:rPr>
           <w:rFonts w:ascii="Arial" w:hAnsi="Arial" w:cs="Arial"/>
           <w:sz w:val="24"/>
           <w:szCs w:val="24"/>
         </w:rPr>
-        <w:t>bg</w:t>
-      </w:r>
-      <w:proofErr w:type="spellEnd"/>
-      <w:r>
-        <w:rPr>
-          <w:rFonts w:ascii="Arial" w:hAnsi="Arial" w:cs="Arial"/>
-          <w:sz w:val="24"/>
-          <w:szCs w:val="24"/>
-        </w:rPr>
-        <w:t xml:space="preserve"> (Bulgarian)</w:t>
+        <w:t>bg (Bulgarian)</w:t>
       </w:r>
     </w:p>
     <w:p>
@@ -12678,23 +13276,13 @@
           <w:szCs w:val="24"/>
         </w:rPr>
       </w:pPr>
-      <w:proofErr w:type="spellStart"/>
       <w:r>
         <w:rPr>
           <w:rFonts w:ascii="Arial" w:hAnsi="Arial" w:cs="Arial"/>
           <w:sz w:val="24"/>
           <w:szCs w:val="24"/>
         </w:rPr>
-        <w:t>cs</w:t>
-      </w:r>
-      <w:proofErr w:type="spellEnd"/>
-      <w:r>
-        <w:rPr>
-          <w:rFonts w:ascii="Arial" w:hAnsi="Arial" w:cs="Arial"/>
-          <w:sz w:val="24"/>
-          <w:szCs w:val="24"/>
-        </w:rPr>
-        <w:t xml:space="preserve"> (Czech)</w:t>
+        <w:t>cs (Czech)</w:t>
       </w:r>
     </w:p>
     <w:p>
@@ -12776,23 +13364,13 @@
           <w:szCs w:val="24"/>
         </w:rPr>
       </w:pPr>
-      <w:proofErr w:type="spellStart"/>
       <w:r>
         <w:rPr>
           <w:rFonts w:ascii="Arial" w:hAnsi="Arial" w:cs="Arial"/>
           <w:sz w:val="24"/>
           <w:szCs w:val="24"/>
         </w:rPr>
-        <w:t>en</w:t>
-      </w:r>
-      <w:proofErr w:type="spellEnd"/>
-      <w:r>
-        <w:rPr>
-          <w:rFonts w:ascii="Arial" w:hAnsi="Arial" w:cs="Arial"/>
-          <w:sz w:val="24"/>
-          <w:szCs w:val="24"/>
-        </w:rPr>
-        <w:t xml:space="preserve"> (English (US))</w:t>
+        <w:t>en (English (US))</w:t>
       </w:r>
     </w:p>
     <w:p>
@@ -12808,23 +13386,13 @@
           <w:szCs w:val="24"/>
         </w:rPr>
       </w:pPr>
-      <w:proofErr w:type="spellStart"/>
       <w:r>
         <w:rPr>
           <w:rFonts w:ascii="Arial" w:hAnsi="Arial" w:cs="Arial"/>
           <w:sz w:val="24"/>
           <w:szCs w:val="24"/>
         </w:rPr>
-        <w:t>en</w:t>
-      </w:r>
-      <w:proofErr w:type="spellEnd"/>
-      <w:r>
-        <w:rPr>
-          <w:rFonts w:ascii="Arial" w:hAnsi="Arial" w:cs="Arial"/>
-          <w:sz w:val="24"/>
-          <w:szCs w:val="24"/>
-        </w:rPr>
-        <w:t>-GB (English UK)</w:t>
+        <w:t>en-GB (English UK)</w:t>
       </w:r>
     </w:p>
     <w:p>
@@ -12840,23 +13408,13 @@
           <w:szCs w:val="24"/>
         </w:rPr>
       </w:pPr>
-      <w:proofErr w:type="spellStart"/>
       <w:r>
         <w:rPr>
           <w:rFonts w:ascii="Arial" w:hAnsi="Arial" w:cs="Arial"/>
           <w:sz w:val="24"/>
           <w:szCs w:val="24"/>
         </w:rPr>
-        <w:t>es</w:t>
-      </w:r>
-      <w:proofErr w:type="spellEnd"/>
-      <w:r>
-        <w:rPr>
-          <w:rFonts w:ascii="Arial" w:hAnsi="Arial" w:cs="Arial"/>
-          <w:sz w:val="24"/>
-          <w:szCs w:val="24"/>
-        </w:rPr>
-        <w:t xml:space="preserve"> (Spanish)</w:t>
+        <w:t>es (Spanish)</w:t>
       </w:r>
     </w:p>
     <w:p>
@@ -12872,23 +13430,13 @@
           <w:szCs w:val="24"/>
         </w:rPr>
       </w:pPr>
-      <w:proofErr w:type="spellStart"/>
       <w:r>
         <w:rPr>
           <w:rFonts w:ascii="Arial" w:hAnsi="Arial" w:cs="Arial"/>
           <w:sz w:val="24"/>
           <w:szCs w:val="24"/>
         </w:rPr>
-        <w:t>es</w:t>
-      </w:r>
-      <w:proofErr w:type="spellEnd"/>
-      <w:r>
-        <w:rPr>
-          <w:rFonts w:ascii="Arial" w:hAnsi="Arial" w:cs="Arial"/>
-          <w:sz w:val="24"/>
-          <w:szCs w:val="24"/>
-        </w:rPr>
-        <w:t>-AR (Argentina)</w:t>
+        <w:t>es-AR (Argentina)</w:t>
       </w:r>
     </w:p>
     <w:p>
@@ -12904,23 +13452,13 @@
           <w:szCs w:val="24"/>
         </w:rPr>
       </w:pPr>
-      <w:proofErr w:type="spellStart"/>
       <w:r>
         <w:rPr>
           <w:rFonts w:ascii="Arial" w:hAnsi="Arial" w:cs="Arial"/>
           <w:sz w:val="24"/>
           <w:szCs w:val="24"/>
         </w:rPr>
-        <w:t>es</w:t>
-      </w:r>
-      <w:proofErr w:type="spellEnd"/>
-      <w:r>
-        <w:rPr>
-          <w:rFonts w:ascii="Arial" w:hAnsi="Arial" w:cs="Arial"/>
-          <w:sz w:val="24"/>
-          <w:szCs w:val="24"/>
-        </w:rPr>
-        <w:t>-MX (Spanish Mexico)</w:t>
+        <w:t>es-MX (Spanish Mexico)</w:t>
       </w:r>
     </w:p>
     <w:p>
@@ -12980,23 +13518,13 @@
           <w:szCs w:val="24"/>
         </w:rPr>
       </w:pPr>
-      <w:proofErr w:type="spellStart"/>
       <w:r>
         <w:rPr>
           <w:rFonts w:ascii="Arial" w:hAnsi="Arial" w:cs="Arial"/>
           <w:sz w:val="24"/>
           <w:szCs w:val="24"/>
         </w:rPr>
-        <w:t>fr</w:t>
-      </w:r>
-      <w:proofErr w:type="spellEnd"/>
-      <w:r>
-        <w:rPr>
-          <w:rFonts w:ascii="Arial" w:hAnsi="Arial" w:cs="Arial"/>
-          <w:sz w:val="24"/>
-          <w:szCs w:val="24"/>
-        </w:rPr>
-        <w:t xml:space="preserve"> (French (France))</w:t>
+        <w:t>fr (French (France))</w:t>
       </w:r>
     </w:p>
     <w:p>
@@ -13012,23 +13540,13 @@
           <w:szCs w:val="24"/>
         </w:rPr>
       </w:pPr>
-      <w:proofErr w:type="spellStart"/>
       <w:r>
         <w:rPr>
           <w:rFonts w:ascii="Arial" w:hAnsi="Arial" w:cs="Arial"/>
           <w:sz w:val="24"/>
           <w:szCs w:val="24"/>
         </w:rPr>
-        <w:t>fr</w:t>
-      </w:r>
-      <w:proofErr w:type="spellEnd"/>
-      <w:r>
-        <w:rPr>
-          <w:rFonts w:ascii="Arial" w:hAnsi="Arial" w:cs="Arial"/>
-          <w:sz w:val="24"/>
-          <w:szCs w:val="24"/>
-        </w:rPr>
-        <w:t>-CA (French Canada)</w:t>
+        <w:t>fr-CA (French Canada)</w:t>
       </w:r>
     </w:p>
     <w:p>
@@ -13066,23 +13584,14 @@
           <w:szCs w:val="24"/>
         </w:rPr>
       </w:pPr>
-      <w:proofErr w:type="spellStart"/>
       <w:r>
         <w:rPr>
           <w:rFonts w:ascii="Arial" w:hAnsi="Arial" w:cs="Arial"/>
           <w:sz w:val="24"/>
           <w:szCs w:val="24"/>
         </w:rPr>
-        <w:t>hr</w:t>
-      </w:r>
-      <w:proofErr w:type="spellEnd"/>
-      <w:r>
-        <w:rPr>
-          <w:rFonts w:ascii="Arial" w:hAnsi="Arial" w:cs="Arial"/>
-          <w:sz w:val="24"/>
-          <w:szCs w:val="24"/>
-        </w:rPr>
-        <w:t xml:space="preserve"> (Croatian)</w:t>
+        <w:lastRenderedPageBreak/>
+        <w:t>hr (Croatian)</w:t>
       </w:r>
     </w:p>
     <w:p>
@@ -13098,23 +13607,13 @@
           <w:szCs w:val="24"/>
         </w:rPr>
       </w:pPr>
-      <w:proofErr w:type="spellStart"/>
       <w:r>
         <w:rPr>
           <w:rFonts w:ascii="Arial" w:hAnsi="Arial" w:cs="Arial"/>
           <w:sz w:val="24"/>
           <w:szCs w:val="24"/>
         </w:rPr>
-        <w:t>hu</w:t>
-      </w:r>
-      <w:proofErr w:type="spellEnd"/>
-      <w:r>
-        <w:rPr>
-          <w:rFonts w:ascii="Arial" w:hAnsi="Arial" w:cs="Arial"/>
-          <w:sz w:val="24"/>
-          <w:szCs w:val="24"/>
-        </w:rPr>
-        <w:t xml:space="preserve"> (Hungarian)</w:t>
+        <w:t>hu (Hungarian)</w:t>
       </w:r>
     </w:p>
     <w:p>
@@ -13174,23 +13673,13 @@
           <w:szCs w:val="24"/>
         </w:rPr>
       </w:pPr>
-      <w:proofErr w:type="spellStart"/>
       <w:r>
         <w:rPr>
           <w:rFonts w:ascii="Arial" w:hAnsi="Arial" w:cs="Arial"/>
           <w:sz w:val="24"/>
           <w:szCs w:val="24"/>
         </w:rPr>
-        <w:t>ko</w:t>
-      </w:r>
-      <w:proofErr w:type="spellEnd"/>
-      <w:r>
-        <w:rPr>
-          <w:rFonts w:ascii="Arial" w:hAnsi="Arial" w:cs="Arial"/>
-          <w:sz w:val="24"/>
-          <w:szCs w:val="24"/>
-        </w:rPr>
-        <w:t xml:space="preserve"> (Korean)</w:t>
+        <w:t>ko (Korean)</w:t>
       </w:r>
     </w:p>
     <w:p>
@@ -13206,23 +13695,13 @@
           <w:szCs w:val="24"/>
         </w:rPr>
       </w:pPr>
-      <w:proofErr w:type="spellStart"/>
       <w:r>
         <w:rPr>
           <w:rFonts w:ascii="Arial" w:hAnsi="Arial" w:cs="Arial"/>
           <w:sz w:val="24"/>
           <w:szCs w:val="24"/>
         </w:rPr>
-        <w:t>lt</w:t>
-      </w:r>
-      <w:proofErr w:type="spellEnd"/>
-      <w:r>
-        <w:rPr>
-          <w:rFonts w:ascii="Arial" w:hAnsi="Arial" w:cs="Arial"/>
-          <w:sz w:val="24"/>
-          <w:szCs w:val="24"/>
-        </w:rPr>
-        <w:t xml:space="preserve"> (Lithuanian)</w:t>
+        <w:t>lt (Lithuanian)</w:t>
       </w:r>
     </w:p>
     <w:p>
@@ -13260,23 +13739,13 @@
           <w:szCs w:val="24"/>
         </w:rPr>
       </w:pPr>
-      <w:proofErr w:type="spellStart"/>
       <w:r>
         <w:rPr>
           <w:rFonts w:ascii="Arial" w:hAnsi="Arial" w:cs="Arial"/>
           <w:sz w:val="24"/>
           <w:szCs w:val="24"/>
         </w:rPr>
-        <w:t>nb</w:t>
-      </w:r>
-      <w:proofErr w:type="spellEnd"/>
-      <w:r>
-        <w:rPr>
-          <w:rFonts w:ascii="Arial" w:hAnsi="Arial" w:cs="Arial"/>
-          <w:sz w:val="24"/>
-          <w:szCs w:val="24"/>
-        </w:rPr>
-        <w:t xml:space="preserve"> (Norwegian Bokmal)</w:t>
+        <w:t>nb (Norwegian Bokmal)</w:t>
       </w:r>
     </w:p>
     <w:p>
@@ -13292,23 +13761,13 @@
           <w:szCs w:val="24"/>
         </w:rPr>
       </w:pPr>
-      <w:proofErr w:type="spellStart"/>
       <w:r>
         <w:rPr>
           <w:rFonts w:ascii="Arial" w:hAnsi="Arial" w:cs="Arial"/>
           <w:sz w:val="24"/>
           <w:szCs w:val="24"/>
         </w:rPr>
-        <w:t>nl</w:t>
-      </w:r>
-      <w:proofErr w:type="spellEnd"/>
-      <w:r>
-        <w:rPr>
-          <w:rFonts w:ascii="Arial" w:hAnsi="Arial" w:cs="Arial"/>
-          <w:sz w:val="24"/>
-          <w:szCs w:val="24"/>
-        </w:rPr>
-        <w:t xml:space="preserve"> (Dutch)</w:t>
+        <w:t>nl (Dutch)</w:t>
       </w:r>
     </w:p>
     <w:p>
@@ -13324,23 +13783,13 @@
           <w:szCs w:val="24"/>
         </w:rPr>
       </w:pPr>
-      <w:proofErr w:type="spellStart"/>
       <w:r>
         <w:rPr>
           <w:rFonts w:ascii="Arial" w:hAnsi="Arial" w:cs="Arial"/>
           <w:sz w:val="24"/>
           <w:szCs w:val="24"/>
         </w:rPr>
-        <w:t>pl</w:t>
-      </w:r>
-      <w:proofErr w:type="spellEnd"/>
-      <w:r>
-        <w:rPr>
-          <w:rFonts w:ascii="Arial" w:hAnsi="Arial" w:cs="Arial"/>
-          <w:sz w:val="24"/>
-          <w:szCs w:val="24"/>
-        </w:rPr>
-        <w:t xml:space="preserve"> (Polish)</w:t>
+        <w:t>pl (Polish)</w:t>
       </w:r>
     </w:p>
     <w:p>
@@ -13356,23 +13805,13 @@
           <w:szCs w:val="24"/>
         </w:rPr>
       </w:pPr>
-      <w:proofErr w:type="spellStart"/>
       <w:r>
         <w:rPr>
           <w:rFonts w:ascii="Arial" w:hAnsi="Arial" w:cs="Arial"/>
           <w:sz w:val="24"/>
           <w:szCs w:val="24"/>
         </w:rPr>
-        <w:t>pt</w:t>
-      </w:r>
-      <w:proofErr w:type="spellEnd"/>
-      <w:r>
-        <w:rPr>
-          <w:rFonts w:ascii="Arial" w:hAnsi="Arial" w:cs="Arial"/>
-          <w:sz w:val="24"/>
-          <w:szCs w:val="24"/>
-        </w:rPr>
-        <w:t xml:space="preserve"> (Portuguese (Portugal)</w:t>
+        <w:t>pt (Portuguese (Portugal)</w:t>
       </w:r>
     </w:p>
     <w:p>
@@ -13388,23 +13827,13 @@
           <w:szCs w:val="24"/>
         </w:rPr>
       </w:pPr>
-      <w:proofErr w:type="spellStart"/>
       <w:r>
         <w:rPr>
           <w:rFonts w:ascii="Arial" w:hAnsi="Arial" w:cs="Arial"/>
           <w:sz w:val="24"/>
           <w:szCs w:val="24"/>
         </w:rPr>
-        <w:t>pt</w:t>
-      </w:r>
-      <w:proofErr w:type="spellEnd"/>
-      <w:r>
-        <w:rPr>
-          <w:rFonts w:ascii="Arial" w:hAnsi="Arial" w:cs="Arial"/>
-          <w:sz w:val="24"/>
-          <w:szCs w:val="24"/>
-        </w:rPr>
-        <w:t>-BR (Portuguese Brazil)</w:t>
+        <w:t>pt-BR (Portuguese Brazil)</w:t>
       </w:r>
     </w:p>
     <w:p>
@@ -13420,23 +13849,13 @@
           <w:szCs w:val="24"/>
         </w:rPr>
       </w:pPr>
-      <w:proofErr w:type="spellStart"/>
       <w:r>
         <w:rPr>
           <w:rFonts w:ascii="Arial" w:hAnsi="Arial" w:cs="Arial"/>
           <w:sz w:val="24"/>
           <w:szCs w:val="24"/>
         </w:rPr>
-        <w:t>ro</w:t>
-      </w:r>
-      <w:proofErr w:type="spellEnd"/>
-      <w:r>
-        <w:rPr>
-          <w:rFonts w:ascii="Arial" w:hAnsi="Arial" w:cs="Arial"/>
-          <w:sz w:val="24"/>
-          <w:szCs w:val="24"/>
-        </w:rPr>
-        <w:t xml:space="preserve"> (Romanian)</w:t>
+        <w:t>ro (Romanian)</w:t>
       </w:r>
     </w:p>
     <w:p>
@@ -13452,23 +13871,13 @@
           <w:szCs w:val="24"/>
         </w:rPr>
       </w:pPr>
-      <w:proofErr w:type="spellStart"/>
       <w:r>
         <w:rPr>
           <w:rFonts w:ascii="Arial" w:hAnsi="Arial" w:cs="Arial"/>
           <w:sz w:val="24"/>
           <w:szCs w:val="24"/>
         </w:rPr>
-        <w:t>ru</w:t>
-      </w:r>
-      <w:proofErr w:type="spellEnd"/>
-      <w:r>
-        <w:rPr>
-          <w:rFonts w:ascii="Arial" w:hAnsi="Arial" w:cs="Arial"/>
-          <w:sz w:val="24"/>
-          <w:szCs w:val="24"/>
-        </w:rPr>
-        <w:t xml:space="preserve"> (Russian)</w:t>
+        <w:t>ru (Russian)</w:t>
       </w:r>
     </w:p>
     <w:p>
@@ -13484,23 +13893,13 @@
           <w:szCs w:val="24"/>
         </w:rPr>
       </w:pPr>
-      <w:proofErr w:type="spellStart"/>
       <w:r>
         <w:rPr>
           <w:rFonts w:ascii="Arial" w:hAnsi="Arial" w:cs="Arial"/>
           <w:sz w:val="24"/>
           <w:szCs w:val="24"/>
         </w:rPr>
-        <w:t>sk</w:t>
-      </w:r>
-      <w:proofErr w:type="spellEnd"/>
-      <w:r>
-        <w:rPr>
-          <w:rFonts w:ascii="Arial" w:hAnsi="Arial" w:cs="Arial"/>
-          <w:sz w:val="24"/>
-          <w:szCs w:val="24"/>
-        </w:rPr>
-        <w:t xml:space="preserve"> (Slovak)</w:t>
+        <w:t>sk (Slovak)</w:t>
       </w:r>
     </w:p>
     <w:p>
@@ -13516,23 +13915,13 @@
           <w:szCs w:val="24"/>
         </w:rPr>
       </w:pPr>
-      <w:proofErr w:type="spellStart"/>
       <w:r>
         <w:rPr>
           <w:rFonts w:ascii="Arial" w:hAnsi="Arial" w:cs="Arial"/>
           <w:sz w:val="24"/>
           <w:szCs w:val="24"/>
         </w:rPr>
-        <w:t>sl</w:t>
-      </w:r>
-      <w:proofErr w:type="spellEnd"/>
-      <w:r>
-        <w:rPr>
-          <w:rFonts w:ascii="Arial" w:hAnsi="Arial" w:cs="Arial"/>
-          <w:sz w:val="24"/>
-          <w:szCs w:val="24"/>
-        </w:rPr>
-        <w:t xml:space="preserve"> (Slovenian)</w:t>
+        <w:t>sl (Slovenian)</w:t>
       </w:r>
     </w:p>
     <w:p>
@@ -13548,23 +13937,13 @@
           <w:szCs w:val="24"/>
         </w:rPr>
       </w:pPr>
-      <w:proofErr w:type="spellStart"/>
       <w:r>
         <w:rPr>
           <w:rFonts w:ascii="Arial" w:hAnsi="Arial" w:cs="Arial"/>
           <w:sz w:val="24"/>
           <w:szCs w:val="24"/>
         </w:rPr>
-        <w:t>sv</w:t>
-      </w:r>
-      <w:proofErr w:type="spellEnd"/>
-      <w:r>
-        <w:rPr>
-          <w:rFonts w:ascii="Arial" w:hAnsi="Arial" w:cs="Arial"/>
-          <w:sz w:val="24"/>
-          <w:szCs w:val="24"/>
-        </w:rPr>
-        <w:t xml:space="preserve"> (Swedish)</w:t>
+        <w:t>sv (Swedish)</w:t>
       </w:r>
     </w:p>
     <w:p>
@@ -13580,23 +13959,13 @@
           <w:szCs w:val="24"/>
         </w:rPr>
       </w:pPr>
-      <w:proofErr w:type="spellStart"/>
       <w:r>
         <w:rPr>
           <w:rFonts w:ascii="Arial" w:hAnsi="Arial" w:cs="Arial"/>
           <w:sz w:val="24"/>
           <w:szCs w:val="24"/>
         </w:rPr>
-        <w:t>th</w:t>
-      </w:r>
-      <w:proofErr w:type="spellEnd"/>
-      <w:r>
-        <w:rPr>
-          <w:rFonts w:ascii="Arial" w:hAnsi="Arial" w:cs="Arial"/>
-          <w:sz w:val="24"/>
-          <w:szCs w:val="24"/>
-        </w:rPr>
-        <w:t xml:space="preserve"> (Thai)</w:t>
+        <w:t>th (Thai)</w:t>
       </w:r>
     </w:p>
     <w:p>
@@ -13612,23 +13981,13 @@
           <w:szCs w:val="24"/>
         </w:rPr>
       </w:pPr>
-      <w:proofErr w:type="spellStart"/>
       <w:r>
         <w:rPr>
           <w:rFonts w:ascii="Arial" w:hAnsi="Arial" w:cs="Arial"/>
           <w:sz w:val="24"/>
           <w:szCs w:val="24"/>
         </w:rPr>
-        <w:t>tr</w:t>
-      </w:r>
-      <w:proofErr w:type="spellEnd"/>
-      <w:r>
-        <w:rPr>
-          <w:rFonts w:ascii="Arial" w:hAnsi="Arial" w:cs="Arial"/>
-          <w:sz w:val="24"/>
-          <w:szCs w:val="24"/>
-        </w:rPr>
-        <w:t xml:space="preserve"> (Turkish)</w:t>
+        <w:t>tr (Turkish)</w:t>
       </w:r>
     </w:p>
     <w:p>
@@ -13666,23 +14025,13 @@
           <w:szCs w:val="24"/>
         </w:rPr>
       </w:pPr>
-      <w:proofErr w:type="spellStart"/>
       <w:r>
         <w:rPr>
           <w:rFonts w:ascii="Arial" w:hAnsi="Arial" w:cs="Arial"/>
           <w:sz w:val="24"/>
           <w:szCs w:val="24"/>
         </w:rPr>
-        <w:t>zh</w:t>
-      </w:r>
-      <w:proofErr w:type="spellEnd"/>
-      <w:r>
-        <w:rPr>
-          <w:rFonts w:ascii="Arial" w:hAnsi="Arial" w:cs="Arial"/>
-          <w:sz w:val="24"/>
-          <w:szCs w:val="24"/>
-        </w:rPr>
-        <w:t>-CN (Chinese China)</w:t>
+        <w:t>zh-CN (Chinese China)</w:t>
       </w:r>
     </w:p>
     <w:p>
@@ -13698,24 +14047,13 @@
           <w:szCs w:val="24"/>
         </w:rPr>
       </w:pPr>
-      <w:proofErr w:type="spellStart"/>
       <w:r>
         <w:rPr>
           <w:rFonts w:ascii="Arial" w:hAnsi="Arial" w:cs="Arial"/>
           <w:sz w:val="24"/>
           <w:szCs w:val="24"/>
         </w:rPr>
-        <w:lastRenderedPageBreak/>
-        <w:t>zh_HK</w:t>
-      </w:r>
-      <w:proofErr w:type="spellEnd"/>
-      <w:r>
-        <w:rPr>
-          <w:rFonts w:ascii="Arial" w:hAnsi="Arial" w:cs="Arial"/>
-          <w:sz w:val="24"/>
-          <w:szCs w:val="24"/>
-        </w:rPr>
-        <w:t xml:space="preserve"> (Chinese Hong Kong)</w:t>
+        <w:t>zh_HK (Chinese Hong Kong)</w:t>
       </w:r>
     </w:p>
     <w:p>
@@ -13731,46 +14069,18 @@
           <w:szCs w:val="24"/>
         </w:rPr>
       </w:pPr>
-      <w:proofErr w:type="spellStart"/>
       <w:r>
         <w:rPr>
           <w:rFonts w:ascii="Arial" w:hAnsi="Arial" w:cs="Arial"/>
           <w:sz w:val="24"/>
           <w:szCs w:val="24"/>
         </w:rPr>
-        <w:t>zh_TW</w:t>
-      </w:r>
-      <w:proofErr w:type="spellEnd"/>
-      <w:r>
-        <w:rPr>
-          <w:rFonts w:ascii="Arial" w:hAnsi="Arial" w:cs="Arial"/>
-          <w:sz w:val="24"/>
-          <w:szCs w:val="24"/>
-        </w:rPr>
-        <w:t xml:space="preserve"> (Chinese Taiwan, maps to </w:t>
-      </w:r>
-      <w:proofErr w:type="spellStart"/>
-      <w:r>
-        <w:rPr>
-          <w:rFonts w:ascii="Arial" w:hAnsi="Arial" w:cs="Arial"/>
-          <w:sz w:val="24"/>
-          <w:szCs w:val="24"/>
-        </w:rPr>
-        <w:t>zh_Hant</w:t>
-      </w:r>
-      <w:proofErr w:type="spellEnd"/>
-      <w:r>
-        <w:rPr>
-          <w:rFonts w:ascii="Arial" w:hAnsi="Arial" w:cs="Arial"/>
-          <w:sz w:val="24"/>
-          <w:szCs w:val="24"/>
-        </w:rPr>
-        <w:t xml:space="preserve"> on iOS).</w:t>
+        <w:t>zh_TW (Chinese Taiwan, maps to zh_Hant on iOS).</w:t>
       </w:r>
     </w:p>
     <w:sectPr>
-      <w:headerReference w:type="default" r:id="rId83"/>
-      <w:footerReference w:type="default" r:id="rId84"/>
+      <w:headerReference w:type="default" r:id="rId95"/>
+      <w:footerReference w:type="default" r:id="rId96"/>
       <w:pgSz w:w="11909" w:h="16834" w:code="9"/>
       <w:pgMar w:top="1440" w:right="1440" w:bottom="1440" w:left="1440" w:header="720" w:footer="720" w:gutter="0"/>
       <w:cols w:space="720"/>
@@ -16230,6 +16540,7 @@
     <w:lsdException w:name="HTML Sample" w:semiHidden="1" w:unhideWhenUsed="1"/>
     <w:lsdException w:name="HTML Typewriter" w:semiHidden="1" w:unhideWhenUsed="1"/>
     <w:lsdException w:name="HTML Variable" w:semiHidden="1" w:unhideWhenUsed="1"/>
+    <w:lsdException w:name="Normal Table" w:semiHidden="1" w:unhideWhenUsed="1"/>
     <w:lsdException w:name="annotation subject" w:semiHidden="1" w:unhideWhenUsed="1"/>
     <w:lsdException w:name="No List" w:semiHidden="1" w:unhideWhenUsed="1"/>
     <w:lsdException w:name="Outline List 1" w:semiHidden="1" w:unhideWhenUsed="1"/>
@@ -16275,9 +16586,11 @@
     <w:lsdException w:name="Table Subtle 1" w:semiHidden="1" w:unhideWhenUsed="1"/>
     <w:lsdException w:name="Table Subtle 2" w:semiHidden="1" w:unhideWhenUsed="1"/>
     <w:lsdException w:name="Table Web 1" w:semiHidden="1" w:unhideWhenUsed="1"/>
+    <w:lsdException w:name="Table Web 2" w:semiHidden="1" w:unhideWhenUsed="1"/>
     <w:lsdException w:name="Table Web 3" w:semiHidden="1" w:unhideWhenUsed="1"/>
     <w:lsdException w:name="Balloon Text" w:semiHidden="1" w:unhideWhenUsed="1"/>
     <w:lsdException w:name="Table Grid" w:uiPriority="59"/>
+    <w:lsdException w:name="Table Theme" w:semiHidden="1" w:unhideWhenUsed="1"/>
     <w:lsdException w:name="Placeholder Text" w:semiHidden="1"/>
     <w:lsdException w:name="No Spacing" w:uiPriority="1" w:qFormat="1"/>
     <w:lsdException w:name="Light Shading" w:uiPriority="60"/>
@@ -16916,6 +17229,30 @@
       <w:rFonts w:ascii="Courier New" w:hAnsi="Courier New" w:cs="Courier New"/>
     </w:rPr>
   </w:style>
+  <w:style w:type="paragraph" w:customStyle="1" w:styleId="p1">
+    <w:name w:val="p1"/>
+    <w:basedOn w:val="Normal"/>
+    <w:rsid w:val="00DB0524"/>
+    <w:rPr>
+      <w:rFonts w:ascii="Helvetica Neue" w:hAnsi="Helvetica Neue"/>
+      <w:color w:val="454545"/>
+      <w:sz w:val="18"/>
+      <w:szCs w:val="18"/>
+    </w:rPr>
+  </w:style>
+  <w:style w:type="character" w:customStyle="1" w:styleId="s1">
+    <w:name w:val="s1"/>
+    <w:basedOn w:val="DefaultParagraphFont"/>
+    <w:rsid w:val="00DB0524"/>
+    <w:rPr>
+      <w:color w:val="E4AF0A"/>
+    </w:rPr>
+  </w:style>
+  <w:style w:type="character" w:customStyle="1" w:styleId="apple-tab-span">
+    <w:name w:val="apple-tab-span"/>
+    <w:basedOn w:val="DefaultParagraphFont"/>
+    <w:rsid w:val="00DB0524"/>
+  </w:style>
 </w:styles>
 </file>
 
@@ -17207,7 +17544,7 @@
 </file>
 
 <file path=customXml/itemProps1.xml><?xml version="1.0" encoding="utf-8"?>
-<ds:datastoreItem xmlns:ds="http://schemas.openxmlformats.org/officeDocument/2006/customXml" ds:itemID="{788AE8EF-6947-F248-9D8C-0D7D8A1B42FC}">
+<ds:datastoreItem xmlns:ds="http://schemas.openxmlformats.org/officeDocument/2006/customXml" ds:itemID="{6BBC0159-2559-314E-BB92-08EB95169ABB}">
   <ds:schemaRefs>
     <ds:schemaRef ds:uri="http://schemas.openxmlformats.org/officeDocument/2006/bibliography"/>
   </ds:schemaRefs>

</xml_diff>